<commit_message>
Test Cases has been filled accordingly
Did testing based on the test cases. There are some minor issues needed to assigned back to the developers
</commit_message>
<xml_diff>
--- a/Test case for CA2.docx
+++ b/Test case for CA2.docx
@@ -116,8 +116,8 @@
         <w:gridCol w:w="2012"/>
         <w:gridCol w:w="2055"/>
         <w:gridCol w:w="1860"/>
-        <w:gridCol w:w="2280"/>
-        <w:gridCol w:w="4455"/>
+        <w:gridCol w:w="4279"/>
+        <w:gridCol w:w="2456"/>
       </w:tblGrid>
       <w:tr>
         <w:tc>
@@ -234,7 +234,7 @@
         </w:tc>
         <w:tc>
           <w:tcPr>
-            <w:tcW w:w="2280" w:type="dxa"/>
+            <w:tcW w:w="4279" w:type="dxa"/>
             <w:shd w:val="clear" w:color="auto" w:fill="auto"/>
             <w:tcMar>
               <w:top w:w="100" w:type="dxa"/>
@@ -262,7 +262,7 @@
         </w:tc>
         <w:tc>
           <w:tcPr>
-            <w:tcW w:w="4455" w:type="dxa"/>
+            <w:tcW w:w="2456" w:type="dxa"/>
             <w:shd w:val="clear" w:color="auto" w:fill="auto"/>
             <w:tcMar>
               <w:top w:w="100" w:type="dxa"/>
@@ -353,17 +353,24 @@
               <w:spacing w:line="240" w:lineRule="auto"/>
             </w:pPr>
             <w:r>
+              <w:rPr>
+                <w:color w:val="000000"/>
+              </w:rPr>
               <w:t>Url: “</w:t>
             </w:r>
-            <w:hyperlink r:id="rId4">
+            <w:hyperlink r:id="rId4" w:history="1">
               <w:r>
                 <w:rPr>
-                  <w:highlight w:val="white"/>
+                  <w:rStyle w:val="Hyperlink"/>
+                  <w:color w:val="1155CC"/>
                 </w:rPr>
-                <w:t>http://localhost:8100/admin</w:t>
+                <w:t>http://localhost:8000/accounts/login/</w:t>
               </w:r>
             </w:hyperlink>
             <w:r>
+              <w:rPr>
+                <w:color w:val="000000"/>
+              </w:rPr>
               <w:t>”</w:t>
             </w:r>
           </w:p>
@@ -391,44 +398,100 @@
         </w:tc>
         <w:tc>
           <w:tcPr>
-            <w:tcW w:w="2280" w:type="dxa"/>
-            <w:shd w:val="clear" w:color="auto" w:fill="auto"/>
-            <w:tcMar>
-              <w:top w:w="100" w:type="dxa"/>
-              <w:left w:w="100" w:type="dxa"/>
-              <w:bottom w:w="100" w:type="dxa"/>
-              <w:right w:w="100" w:type="dxa"/>
-            </w:tcMar>
-          </w:tcPr>
-          <w:p>
-            <w:pPr>
-              <w:widowControl w:val="0"/>
-              <w:spacing w:line="240" w:lineRule="auto"/>
-            </w:pPr>
-          </w:p>
-        </w:tc>
-        <w:tc>
-          <w:tcPr>
-            <w:tcW w:w="4455" w:type="dxa"/>
-            <w:shd w:val="clear" w:color="auto" w:fill="auto"/>
-            <w:tcMar>
-              <w:top w:w="100" w:type="dxa"/>
-              <w:left w:w="100" w:type="dxa"/>
-              <w:bottom w:w="100" w:type="dxa"/>
-              <w:right w:w="100" w:type="dxa"/>
-            </w:tcMar>
-          </w:tcPr>
-          <w:p>
-            <w:pPr>
-              <w:widowControl w:val="0"/>
-              <w:spacing w:line="240" w:lineRule="auto"/>
-            </w:pPr>
-          </w:p>
-          <w:p>
-            <w:pPr>
-              <w:widowControl w:val="0"/>
-              <w:spacing w:line="240" w:lineRule="auto"/>
-            </w:pPr>
+            <w:tcW w:w="4279" w:type="dxa"/>
+            <w:shd w:val="clear" w:color="auto" w:fill="auto"/>
+            <w:tcMar>
+              <w:top w:w="100" w:type="dxa"/>
+              <w:left w:w="100" w:type="dxa"/>
+              <w:bottom w:w="100" w:type="dxa"/>
+              <w:right w:w="100" w:type="dxa"/>
+            </w:tcMar>
+          </w:tcPr>
+          <w:p>
+            <w:pPr>
+              <w:spacing w:line="240" w:lineRule="auto"/>
+              <w:rPr>
+                <w:rFonts w:ascii="Times New Roman" w:eastAsia="Times New Roman" w:hAnsi="Times New Roman" w:cs="Times New Roman"/>
+                <w:sz w:val="24"/>
+                <w:szCs w:val="24"/>
+                <w:lang w:val="en-SG"/>
+              </w:rPr>
+            </w:pPr>
+            <w:r>
+              <w:rPr>
+                <w:rFonts w:eastAsia="Times New Roman"/>
+                <w:color w:val="000000"/>
+                <w:lang w:val="en-SG"/>
+              </w:rPr>
+              <w:t>System displays login page</w:t>
+            </w:r>
+          </w:p>
+          <w:p>
+            <w:pPr>
+              <w:spacing w:line="240" w:lineRule="auto"/>
+              <w:rPr>
+                <w:rFonts w:ascii="Times New Roman" w:eastAsia="Times New Roman" w:hAnsi="Times New Roman" w:cs="Times New Roman"/>
+                <w:sz w:val="24"/>
+                <w:szCs w:val="24"/>
+                <w:lang w:val="en-SG"/>
+              </w:rPr>
+            </w:pPr>
+          </w:p>
+          <w:p>
+            <w:pPr>
+              <w:spacing w:line="240" w:lineRule="auto"/>
+              <w:rPr>
+                <w:rFonts w:ascii="Times New Roman" w:eastAsia="Times New Roman" w:hAnsi="Times New Roman" w:cs="Times New Roman"/>
+                <w:sz w:val="24"/>
+                <w:szCs w:val="24"/>
+                <w:lang w:val="en-SG"/>
+              </w:rPr>
+            </w:pPr>
+            <w:r>
+              <w:rPr>
+                <w:rFonts w:eastAsia="Times New Roman"/>
+                <w:color w:val="000000"/>
+                <w:lang w:val="en-SG"/>
+              </w:rPr>
+              <w:t>Webpage displays the Username and Password textbox fields</w:t>
+            </w:r>
+          </w:p>
+          <w:p>
+            <w:pPr>
+              <w:widowControl w:val="0"/>
+              <w:spacing w:line="240" w:lineRule="auto"/>
+              <w:rPr>
+                <w:lang w:val="en-SG"/>
+              </w:rPr>
+            </w:pPr>
+          </w:p>
+        </w:tc>
+        <w:tc>
+          <w:tcPr>
+            <w:tcW w:w="2456" w:type="dxa"/>
+            <w:shd w:val="clear" w:color="auto" w:fill="auto"/>
+            <w:tcMar>
+              <w:top w:w="100" w:type="dxa"/>
+              <w:left w:w="100" w:type="dxa"/>
+              <w:bottom w:w="100" w:type="dxa"/>
+              <w:right w:w="100" w:type="dxa"/>
+            </w:tcMar>
+          </w:tcPr>
+          <w:p>
+            <w:pPr>
+              <w:widowControl w:val="0"/>
+              <w:spacing w:line="240" w:lineRule="auto"/>
+            </w:pPr>
+          </w:p>
+          <w:p>
+            <w:pPr>
+              <w:widowControl w:val="0"/>
+              <w:spacing w:line="240" w:lineRule="auto"/>
+              <w:jc w:val="center"/>
+            </w:pPr>
+            <w:r>
+              <w:t>Passed</w:t>
+            </w:r>
           </w:p>
         </w:tc>
       </w:tr>
@@ -537,26 +600,31 @@
         </w:tc>
         <w:tc>
           <w:tcPr>
-            <w:tcW w:w="2280" w:type="dxa"/>
-            <w:shd w:val="clear" w:color="auto" w:fill="auto"/>
-            <w:tcMar>
-              <w:top w:w="100" w:type="dxa"/>
-              <w:left w:w="100" w:type="dxa"/>
-              <w:bottom w:w="100" w:type="dxa"/>
-              <w:right w:w="100" w:type="dxa"/>
-            </w:tcMar>
-          </w:tcPr>
-          <w:p>
-            <w:pPr>
-              <w:widowControl w:val="0"/>
-              <w:spacing w:line="240" w:lineRule="auto"/>
-              <w:jc w:val="center"/>
-            </w:pPr>
-          </w:p>
-        </w:tc>
-        <w:tc>
-          <w:tcPr>
-            <w:tcW w:w="4455" w:type="dxa"/>
+            <w:tcW w:w="4279" w:type="dxa"/>
+            <w:shd w:val="clear" w:color="auto" w:fill="auto"/>
+            <w:tcMar>
+              <w:top w:w="100" w:type="dxa"/>
+              <w:left w:w="100" w:type="dxa"/>
+              <w:bottom w:w="100" w:type="dxa"/>
+              <w:right w:w="100" w:type="dxa"/>
+            </w:tcMar>
+          </w:tcPr>
+          <w:p>
+            <w:pPr>
+              <w:widowControl w:val="0"/>
+              <w:spacing w:line="240" w:lineRule="auto"/>
+            </w:pPr>
+            <w:r>
+              <w:rPr>
+                <w:color w:val="000000"/>
+              </w:rPr>
+              <w:t>Username and password shown in fields</w:t>
+            </w:r>
+          </w:p>
+        </w:tc>
+        <w:tc>
+          <w:tcPr>
+            <w:tcW w:w="2456" w:type="dxa"/>
             <w:shd w:val="clear" w:color="auto" w:fill="auto"/>
             <w:tcMar>
               <w:top w:w="100" w:type="dxa"/>
@@ -662,52 +730,93 @@
         </w:tc>
         <w:tc>
           <w:tcPr>
-            <w:tcW w:w="2280" w:type="dxa"/>
-            <w:shd w:val="clear" w:color="auto" w:fill="auto"/>
-            <w:tcMar>
-              <w:top w:w="100" w:type="dxa"/>
-              <w:left w:w="100" w:type="dxa"/>
-              <w:bottom w:w="100" w:type="dxa"/>
-              <w:right w:w="100" w:type="dxa"/>
-            </w:tcMar>
-          </w:tcPr>
-          <w:p>
-            <w:pPr>
-              <w:widowControl w:val="0"/>
-              <w:spacing w:line="240" w:lineRule="auto"/>
-              <w:jc w:val="center"/>
-            </w:pPr>
-          </w:p>
-        </w:tc>
-        <w:tc>
-          <w:tcPr>
-            <w:tcW w:w="4455" w:type="dxa"/>
-            <w:shd w:val="clear" w:color="auto" w:fill="auto"/>
-            <w:tcMar>
-              <w:top w:w="100" w:type="dxa"/>
-              <w:left w:w="100" w:type="dxa"/>
-              <w:bottom w:w="100" w:type="dxa"/>
-              <w:right w:w="100" w:type="dxa"/>
-            </w:tcMar>
-          </w:tcPr>
-          <w:p>
-            <w:pPr>
-              <w:widowControl w:val="0"/>
-              <w:spacing w:line="240" w:lineRule="auto"/>
-              <w:jc w:val="center"/>
-            </w:pPr>
+            <w:tcW w:w="4279" w:type="dxa"/>
+            <w:shd w:val="clear" w:color="auto" w:fill="auto"/>
+            <w:tcMar>
+              <w:top w:w="100" w:type="dxa"/>
+              <w:left w:w="100" w:type="dxa"/>
+              <w:bottom w:w="100" w:type="dxa"/>
+              <w:right w:w="100" w:type="dxa"/>
+            </w:tcMar>
+          </w:tcPr>
+          <w:p>
+            <w:pPr>
+              <w:spacing w:line="240" w:lineRule="auto"/>
+              <w:rPr>
+                <w:rFonts w:ascii="Times New Roman" w:eastAsia="Times New Roman" w:hAnsi="Times New Roman" w:cs="Times New Roman"/>
+                <w:sz w:val="24"/>
+                <w:szCs w:val="24"/>
+                <w:lang w:val="en-SG"/>
+              </w:rPr>
+            </w:pPr>
+            <w:r>
+              <w:rPr>
+                <w:rFonts w:eastAsia="Times New Roman"/>
+                <w:color w:val="000000"/>
+                <w:lang w:val="en-SG"/>
+              </w:rPr>
+              <w:t>System displays unsuccessful login due to unregistered user</w:t>
+            </w:r>
+          </w:p>
+          <w:p>
+            <w:pPr>
+              <w:spacing w:line="240" w:lineRule="auto"/>
+              <w:rPr>
+                <w:rFonts w:ascii="Times New Roman" w:eastAsia="Times New Roman" w:hAnsi="Times New Roman" w:cs="Times New Roman"/>
+                <w:sz w:val="24"/>
+                <w:szCs w:val="24"/>
+                <w:lang w:val="en-SG"/>
+              </w:rPr>
+            </w:pPr>
+          </w:p>
+          <w:p>
+            <w:pPr>
+              <w:spacing w:line="240" w:lineRule="auto"/>
+              <w:rPr>
+                <w:rFonts w:ascii="Times New Roman" w:eastAsia="Times New Roman" w:hAnsi="Times New Roman" w:cs="Times New Roman"/>
+                <w:sz w:val="24"/>
+                <w:szCs w:val="24"/>
+                <w:lang w:val="en-SG"/>
+              </w:rPr>
+            </w:pPr>
+            <w:r>
+              <w:rPr>
+                <w:rFonts w:eastAsia="Times New Roman"/>
+                <w:color w:val="000000"/>
+                <w:lang w:val="en-SG"/>
+              </w:rPr>
+              <w:t>Error Message “Please enter a correct username and password. Note that both fields may be case-sensitive.” is displayed</w:t>
+            </w:r>
+          </w:p>
+        </w:tc>
+        <w:tc>
+          <w:tcPr>
+            <w:tcW w:w="2456" w:type="dxa"/>
+            <w:shd w:val="clear" w:color="auto" w:fill="auto"/>
+            <w:tcMar>
+              <w:top w:w="100" w:type="dxa"/>
+              <w:left w:w="100" w:type="dxa"/>
+              <w:bottom w:w="100" w:type="dxa"/>
+              <w:right w:w="100" w:type="dxa"/>
+            </w:tcMar>
+          </w:tcPr>
+          <w:p>
+            <w:pPr>
+              <w:widowControl w:val="0"/>
+              <w:spacing w:line="240" w:lineRule="auto"/>
+              <w:jc w:val="center"/>
+            </w:pPr>
+            <w:r>
+              <w:rPr>
+                <w:color w:val="000000"/>
+              </w:rPr>
+              <w:t>Passed</w:t>
+            </w:r>
           </w:p>
         </w:tc>
       </w:tr>
     </w:tbl>
     <w:p/>
-    <w:p>
-      <w:pPr>
-        <w:rPr>
-          <w:b/>
-        </w:rPr>
-      </w:pPr>
-    </w:p>
     <w:p>
       <w:pPr>
         <w:rPr>
@@ -842,8 +951,8 @@
         <w:gridCol w:w="2279"/>
         <w:gridCol w:w="1665"/>
         <w:gridCol w:w="2085"/>
-        <w:gridCol w:w="1890"/>
-        <w:gridCol w:w="4725"/>
+        <w:gridCol w:w="4177"/>
+        <w:gridCol w:w="2438"/>
       </w:tblGrid>
       <w:tr>
         <w:tc>
@@ -960,7 +1069,7 @@
         </w:tc>
         <w:tc>
           <w:tcPr>
-            <w:tcW w:w="1890" w:type="dxa"/>
+            <w:tcW w:w="4177" w:type="dxa"/>
             <w:shd w:val="clear" w:color="auto" w:fill="auto"/>
             <w:tcMar>
               <w:top w:w="100" w:type="dxa"/>
@@ -988,7 +1097,7 @@
         </w:tc>
         <w:tc>
           <w:tcPr>
-            <w:tcW w:w="4725" w:type="dxa"/>
+            <w:tcW w:w="2438" w:type="dxa"/>
             <w:shd w:val="clear" w:color="auto" w:fill="auto"/>
             <w:tcMar>
               <w:top w:w="100" w:type="dxa"/>
@@ -1081,9 +1190,10 @@
             <w:hyperlink r:id="rId5">
               <w:r>
                 <w:rPr>
-                  <w:highlight w:val="white"/>
+                  <w:color w:val="1155CC"/>
+                  <w:u w:val="single"/>
                 </w:rPr>
-                <w:t>http://localhost:8100/admin</w:t>
+                <w:t>http://localhost:8000/accounts/login/</w:t>
               </w:r>
             </w:hyperlink>
             <w:r>
@@ -1114,40 +1224,60 @@
         </w:tc>
         <w:tc>
           <w:tcPr>
-            <w:tcW w:w="1890" w:type="dxa"/>
-            <w:shd w:val="clear" w:color="auto" w:fill="auto"/>
-            <w:tcMar>
-              <w:top w:w="100" w:type="dxa"/>
-              <w:left w:w="100" w:type="dxa"/>
-              <w:bottom w:w="100" w:type="dxa"/>
-              <w:right w:w="100" w:type="dxa"/>
-            </w:tcMar>
-          </w:tcPr>
-          <w:p>
-            <w:pPr>
-              <w:widowControl w:val="0"/>
-              <w:spacing w:line="240" w:lineRule="auto"/>
-              <w:jc w:val="center"/>
-            </w:pPr>
-          </w:p>
-        </w:tc>
-        <w:tc>
-          <w:tcPr>
-            <w:tcW w:w="4725" w:type="dxa"/>
-            <w:shd w:val="clear" w:color="auto" w:fill="auto"/>
-            <w:tcMar>
-              <w:top w:w="100" w:type="dxa"/>
-              <w:left w:w="100" w:type="dxa"/>
-              <w:bottom w:w="100" w:type="dxa"/>
-              <w:right w:w="100" w:type="dxa"/>
-            </w:tcMar>
-          </w:tcPr>
-          <w:p>
-            <w:pPr>
-              <w:widowControl w:val="0"/>
-              <w:spacing w:line="240" w:lineRule="auto"/>
-              <w:jc w:val="center"/>
-            </w:pPr>
+            <w:tcW w:w="4177" w:type="dxa"/>
+            <w:shd w:val="clear" w:color="auto" w:fill="auto"/>
+            <w:tcMar>
+              <w:top w:w="100" w:type="dxa"/>
+              <w:left w:w="100" w:type="dxa"/>
+              <w:bottom w:w="100" w:type="dxa"/>
+              <w:right w:w="100" w:type="dxa"/>
+            </w:tcMar>
+          </w:tcPr>
+          <w:p>
+            <w:pPr>
+              <w:widowControl w:val="0"/>
+              <w:spacing w:line="240" w:lineRule="auto"/>
+            </w:pPr>
+            <w:r>
+              <w:t>System displays login page</w:t>
+            </w:r>
+          </w:p>
+          <w:p>
+            <w:pPr>
+              <w:widowControl w:val="0"/>
+              <w:spacing w:line="240" w:lineRule="auto"/>
+            </w:pPr>
+          </w:p>
+          <w:p>
+            <w:pPr>
+              <w:widowControl w:val="0"/>
+              <w:spacing w:line="240" w:lineRule="auto"/>
+            </w:pPr>
+            <w:r>
+              <w:t>Webpage displays the Username and Password textbox fields</w:t>
+            </w:r>
+          </w:p>
+        </w:tc>
+        <w:tc>
+          <w:tcPr>
+            <w:tcW w:w="2438" w:type="dxa"/>
+            <w:shd w:val="clear" w:color="auto" w:fill="auto"/>
+            <w:tcMar>
+              <w:top w:w="100" w:type="dxa"/>
+              <w:left w:w="100" w:type="dxa"/>
+              <w:bottom w:w="100" w:type="dxa"/>
+              <w:right w:w="100" w:type="dxa"/>
+            </w:tcMar>
+          </w:tcPr>
+          <w:p>
+            <w:pPr>
+              <w:widowControl w:val="0"/>
+              <w:spacing w:line="240" w:lineRule="auto"/>
+              <w:jc w:val="center"/>
+            </w:pPr>
+            <w:r>
+              <w:t>Passed</w:t>
+            </w:r>
           </w:p>
         </w:tc>
       </w:tr>
@@ -1258,25 +1388,28 @@
         </w:tc>
         <w:tc>
           <w:tcPr>
-            <w:tcW w:w="1890" w:type="dxa"/>
-            <w:shd w:val="clear" w:color="auto" w:fill="auto"/>
-            <w:tcMar>
-              <w:top w:w="100" w:type="dxa"/>
-              <w:left w:w="100" w:type="dxa"/>
-              <w:bottom w:w="100" w:type="dxa"/>
-              <w:right w:w="100" w:type="dxa"/>
-            </w:tcMar>
-          </w:tcPr>
-          <w:p>
-            <w:pPr>
-              <w:widowControl w:val="0"/>
-              <w:spacing w:line="240" w:lineRule="auto"/>
-            </w:pPr>
-          </w:p>
-        </w:tc>
-        <w:tc>
-          <w:tcPr>
-            <w:tcW w:w="4725" w:type="dxa"/>
+            <w:tcW w:w="4177" w:type="dxa"/>
+            <w:shd w:val="clear" w:color="auto" w:fill="auto"/>
+            <w:tcMar>
+              <w:top w:w="100" w:type="dxa"/>
+              <w:left w:w="100" w:type="dxa"/>
+              <w:bottom w:w="100" w:type="dxa"/>
+              <w:right w:w="100" w:type="dxa"/>
+            </w:tcMar>
+          </w:tcPr>
+          <w:p>
+            <w:pPr>
+              <w:widowControl w:val="0"/>
+              <w:spacing w:line="240" w:lineRule="auto"/>
+            </w:pPr>
+            <w:r>
+              <w:t>Username and password shown in fields</w:t>
+            </w:r>
+          </w:p>
+        </w:tc>
+        <w:tc>
+          <w:tcPr>
+            <w:tcW w:w="2438" w:type="dxa"/>
             <w:shd w:val="clear" w:color="auto" w:fill="auto"/>
             <w:tcMar>
               <w:top w:w="100" w:type="dxa"/>
@@ -1381,38 +1514,45 @@
         </w:tc>
         <w:tc>
           <w:tcPr>
-            <w:tcW w:w="1890" w:type="dxa"/>
-            <w:shd w:val="clear" w:color="auto" w:fill="auto"/>
-            <w:tcMar>
-              <w:top w:w="100" w:type="dxa"/>
-              <w:left w:w="100" w:type="dxa"/>
-              <w:bottom w:w="100" w:type="dxa"/>
-              <w:right w:w="100" w:type="dxa"/>
-            </w:tcMar>
-          </w:tcPr>
-          <w:p>
-            <w:pPr>
-              <w:widowControl w:val="0"/>
-              <w:spacing w:line="240" w:lineRule="auto"/>
-            </w:pPr>
-          </w:p>
-        </w:tc>
-        <w:tc>
-          <w:tcPr>
-            <w:tcW w:w="4725" w:type="dxa"/>
-            <w:shd w:val="clear" w:color="auto" w:fill="auto"/>
-            <w:tcMar>
-              <w:top w:w="100" w:type="dxa"/>
-              <w:left w:w="100" w:type="dxa"/>
-              <w:bottom w:w="100" w:type="dxa"/>
-              <w:right w:w="100" w:type="dxa"/>
-            </w:tcMar>
-          </w:tcPr>
-          <w:p>
-            <w:pPr>
-              <w:widowControl w:val="0"/>
-              <w:spacing w:line="240" w:lineRule="auto"/>
-            </w:pPr>
+            <w:tcW w:w="4177" w:type="dxa"/>
+            <w:shd w:val="clear" w:color="auto" w:fill="auto"/>
+            <w:tcMar>
+              <w:top w:w="100" w:type="dxa"/>
+              <w:left w:w="100" w:type="dxa"/>
+              <w:bottom w:w="100" w:type="dxa"/>
+              <w:right w:w="100" w:type="dxa"/>
+            </w:tcMar>
+          </w:tcPr>
+          <w:p>
+            <w:pPr>
+              <w:widowControl w:val="0"/>
+              <w:spacing w:line="240" w:lineRule="auto"/>
+            </w:pPr>
+            <w:r>
+              <w:t>System shows error message “Please fill out this field.”</w:t>
+            </w:r>
+          </w:p>
+        </w:tc>
+        <w:tc>
+          <w:tcPr>
+            <w:tcW w:w="2438" w:type="dxa"/>
+            <w:shd w:val="clear" w:color="auto" w:fill="auto"/>
+            <w:tcMar>
+              <w:top w:w="100" w:type="dxa"/>
+              <w:left w:w="100" w:type="dxa"/>
+              <w:bottom w:w="100" w:type="dxa"/>
+              <w:right w:w="100" w:type="dxa"/>
+            </w:tcMar>
+          </w:tcPr>
+          <w:p>
+            <w:pPr>
+              <w:widowControl w:val="0"/>
+              <w:spacing w:line="240" w:lineRule="auto"/>
+              <w:jc w:val="center"/>
+            </w:pPr>
+            <w:r>
+              <w:t>Passed</w:t>
+            </w:r>
           </w:p>
         </w:tc>
       </w:tr>
@@ -1559,8 +1699,8 @@
         <w:gridCol w:w="2295"/>
         <w:gridCol w:w="1830"/>
         <w:gridCol w:w="1703"/>
-        <w:gridCol w:w="2947"/>
-        <w:gridCol w:w="3360"/>
+        <w:gridCol w:w="4110"/>
+        <w:gridCol w:w="2197"/>
       </w:tblGrid>
       <w:tr>
         <w:tc>
@@ -1677,7 +1817,7 @@
         </w:tc>
         <w:tc>
           <w:tcPr>
-            <w:tcW w:w="2947" w:type="dxa"/>
+            <w:tcW w:w="4110" w:type="dxa"/>
             <w:shd w:val="clear" w:color="auto" w:fill="auto"/>
             <w:tcMar>
               <w:top w:w="100" w:type="dxa"/>
@@ -1705,7 +1845,7 @@
         </w:tc>
         <w:tc>
           <w:tcPr>
-            <w:tcW w:w="3360" w:type="dxa"/>
+            <w:tcW w:w="2197" w:type="dxa"/>
             <w:shd w:val="clear" w:color="auto" w:fill="auto"/>
             <w:tcMar>
               <w:top w:w="100" w:type="dxa"/>
@@ -1798,9 +1938,10 @@
             <w:hyperlink r:id="rId6">
               <w:r>
                 <w:rPr>
-                  <w:highlight w:val="white"/>
+                  <w:color w:val="1155CC"/>
+                  <w:u w:val="single"/>
                 </w:rPr>
-                <w:t>http://localhost:8100/admin</w:t>
+                <w:t>http://localhost:8000/accounts/login/</w:t>
               </w:r>
             </w:hyperlink>
             <w:r>
@@ -1831,38 +1972,60 @@
         </w:tc>
         <w:tc>
           <w:tcPr>
-            <w:tcW w:w="2947" w:type="dxa"/>
-            <w:shd w:val="clear" w:color="auto" w:fill="auto"/>
-            <w:tcMar>
-              <w:top w:w="100" w:type="dxa"/>
-              <w:left w:w="100" w:type="dxa"/>
-              <w:bottom w:w="100" w:type="dxa"/>
-              <w:right w:w="100" w:type="dxa"/>
-            </w:tcMar>
-          </w:tcPr>
-          <w:p>
-            <w:pPr>
-              <w:widowControl w:val="0"/>
-              <w:spacing w:line="240" w:lineRule="auto"/>
-            </w:pPr>
-          </w:p>
-        </w:tc>
-        <w:tc>
-          <w:tcPr>
-            <w:tcW w:w="3360" w:type="dxa"/>
-            <w:shd w:val="clear" w:color="auto" w:fill="auto"/>
-            <w:tcMar>
-              <w:top w:w="100" w:type="dxa"/>
-              <w:left w:w="100" w:type="dxa"/>
-              <w:bottom w:w="100" w:type="dxa"/>
-              <w:right w:w="100" w:type="dxa"/>
-            </w:tcMar>
-          </w:tcPr>
-          <w:p>
-            <w:pPr>
-              <w:widowControl w:val="0"/>
-              <w:spacing w:line="240" w:lineRule="auto"/>
-            </w:pPr>
+            <w:tcW w:w="4110" w:type="dxa"/>
+            <w:shd w:val="clear" w:color="auto" w:fill="auto"/>
+            <w:tcMar>
+              <w:top w:w="100" w:type="dxa"/>
+              <w:left w:w="100" w:type="dxa"/>
+              <w:bottom w:w="100" w:type="dxa"/>
+              <w:right w:w="100" w:type="dxa"/>
+            </w:tcMar>
+          </w:tcPr>
+          <w:p>
+            <w:pPr>
+              <w:widowControl w:val="0"/>
+              <w:spacing w:line="240" w:lineRule="auto"/>
+            </w:pPr>
+            <w:r>
+              <w:t>System displays login page</w:t>
+            </w:r>
+          </w:p>
+          <w:p>
+            <w:pPr>
+              <w:widowControl w:val="0"/>
+              <w:spacing w:line="240" w:lineRule="auto"/>
+            </w:pPr>
+          </w:p>
+          <w:p>
+            <w:pPr>
+              <w:widowControl w:val="0"/>
+              <w:spacing w:line="240" w:lineRule="auto"/>
+            </w:pPr>
+            <w:r>
+              <w:t>Webpage displays the Username and Password textbox fields</w:t>
+            </w:r>
+          </w:p>
+        </w:tc>
+        <w:tc>
+          <w:tcPr>
+            <w:tcW w:w="2197" w:type="dxa"/>
+            <w:shd w:val="clear" w:color="auto" w:fill="auto"/>
+            <w:tcMar>
+              <w:top w:w="100" w:type="dxa"/>
+              <w:left w:w="100" w:type="dxa"/>
+              <w:bottom w:w="100" w:type="dxa"/>
+              <w:right w:w="100" w:type="dxa"/>
+            </w:tcMar>
+          </w:tcPr>
+          <w:p>
+            <w:pPr>
+              <w:widowControl w:val="0"/>
+              <w:spacing w:line="240" w:lineRule="auto"/>
+              <w:jc w:val="center"/>
+            </w:pPr>
+            <w:r>
+              <w:t>Passed</w:t>
+            </w:r>
           </w:p>
         </w:tc>
       </w:tr>
@@ -1945,7 +2108,7 @@
               <w:spacing w:line="240" w:lineRule="auto"/>
             </w:pPr>
             <w:r>
-              <w:t>Pass: “supperuser123”</w:t>
+              <w:t>Pass: “superuser123”</w:t>
             </w:r>
           </w:p>
         </w:tc>
@@ -1972,37 +2135,41 @@
         </w:tc>
         <w:tc>
           <w:tcPr>
-            <w:tcW w:w="2947" w:type="dxa"/>
-            <w:shd w:val="clear" w:color="auto" w:fill="auto"/>
-            <w:tcMar>
-              <w:top w:w="100" w:type="dxa"/>
-              <w:left w:w="100" w:type="dxa"/>
-              <w:bottom w:w="100" w:type="dxa"/>
-              <w:right w:w="100" w:type="dxa"/>
-            </w:tcMar>
-          </w:tcPr>
-          <w:p>
-            <w:pPr>
-              <w:widowControl w:val="0"/>
-              <w:spacing w:line="240" w:lineRule="auto"/>
-            </w:pPr>
-          </w:p>
-        </w:tc>
-        <w:tc>
-          <w:tcPr>
-            <w:tcW w:w="3360" w:type="dxa"/>
-            <w:shd w:val="clear" w:color="auto" w:fill="auto"/>
-            <w:tcMar>
-              <w:top w:w="100" w:type="dxa"/>
-              <w:left w:w="100" w:type="dxa"/>
-              <w:bottom w:w="100" w:type="dxa"/>
-              <w:right w:w="100" w:type="dxa"/>
-            </w:tcMar>
-          </w:tcPr>
-          <w:p>
-            <w:pPr>
-              <w:widowControl w:val="0"/>
-              <w:spacing w:line="240" w:lineRule="auto"/>
+            <w:tcW w:w="4110" w:type="dxa"/>
+            <w:shd w:val="clear" w:color="auto" w:fill="auto"/>
+            <w:tcMar>
+              <w:top w:w="100" w:type="dxa"/>
+              <w:left w:w="100" w:type="dxa"/>
+              <w:bottom w:w="100" w:type="dxa"/>
+              <w:right w:w="100" w:type="dxa"/>
+            </w:tcMar>
+          </w:tcPr>
+          <w:p>
+            <w:pPr>
+              <w:widowControl w:val="0"/>
+              <w:spacing w:line="240" w:lineRule="auto"/>
+            </w:pPr>
+            <w:r>
+              <w:t>Username and password shown in fields</w:t>
+            </w:r>
+          </w:p>
+        </w:tc>
+        <w:tc>
+          <w:tcPr>
+            <w:tcW w:w="2197" w:type="dxa"/>
+            <w:shd w:val="clear" w:color="auto" w:fill="auto"/>
+            <w:tcMar>
+              <w:top w:w="100" w:type="dxa"/>
+              <w:left w:w="100" w:type="dxa"/>
+              <w:bottom w:w="100" w:type="dxa"/>
+              <w:right w:w="100" w:type="dxa"/>
+            </w:tcMar>
+          </w:tcPr>
+          <w:p>
+            <w:pPr>
+              <w:widowControl w:val="0"/>
+              <w:spacing w:line="240" w:lineRule="auto"/>
+              <w:jc w:val="center"/>
             </w:pPr>
           </w:p>
         </w:tc>
@@ -2095,38 +2262,60 @@
         </w:tc>
         <w:tc>
           <w:tcPr>
-            <w:tcW w:w="2947" w:type="dxa"/>
-            <w:shd w:val="clear" w:color="auto" w:fill="auto"/>
-            <w:tcMar>
-              <w:top w:w="100" w:type="dxa"/>
-              <w:left w:w="100" w:type="dxa"/>
-              <w:bottom w:w="100" w:type="dxa"/>
-              <w:right w:w="100" w:type="dxa"/>
-            </w:tcMar>
-          </w:tcPr>
-          <w:p>
-            <w:pPr>
-              <w:widowControl w:val="0"/>
-              <w:spacing w:line="240" w:lineRule="auto"/>
-            </w:pPr>
-          </w:p>
-        </w:tc>
-        <w:tc>
-          <w:tcPr>
-            <w:tcW w:w="3360" w:type="dxa"/>
-            <w:shd w:val="clear" w:color="auto" w:fill="auto"/>
-            <w:tcMar>
-              <w:top w:w="100" w:type="dxa"/>
-              <w:left w:w="100" w:type="dxa"/>
-              <w:bottom w:w="100" w:type="dxa"/>
-              <w:right w:w="100" w:type="dxa"/>
-            </w:tcMar>
-          </w:tcPr>
-          <w:p>
-            <w:pPr>
-              <w:widowControl w:val="0"/>
-              <w:spacing w:line="240" w:lineRule="auto"/>
-            </w:pPr>
+            <w:tcW w:w="4110" w:type="dxa"/>
+            <w:shd w:val="clear" w:color="auto" w:fill="auto"/>
+            <w:tcMar>
+              <w:top w:w="100" w:type="dxa"/>
+              <w:left w:w="100" w:type="dxa"/>
+              <w:bottom w:w="100" w:type="dxa"/>
+              <w:right w:w="100" w:type="dxa"/>
+            </w:tcMar>
+          </w:tcPr>
+          <w:p>
+            <w:pPr>
+              <w:widowControl w:val="0"/>
+              <w:spacing w:line="240" w:lineRule="auto"/>
+            </w:pPr>
+            <w:r>
+              <w:t>System displays unsuccessful login due to wrong credentials of user</w:t>
+            </w:r>
+          </w:p>
+          <w:p>
+            <w:pPr>
+              <w:widowControl w:val="0"/>
+              <w:spacing w:line="240" w:lineRule="auto"/>
+            </w:pPr>
+          </w:p>
+          <w:p>
+            <w:pPr>
+              <w:widowControl w:val="0"/>
+              <w:spacing w:line="240" w:lineRule="auto"/>
+            </w:pPr>
+            <w:r>
+              <w:t>Error Message “Please enter a correct username and password. Note that both fields may be case-sensitive.” is displayed</w:t>
+            </w:r>
+          </w:p>
+        </w:tc>
+        <w:tc>
+          <w:tcPr>
+            <w:tcW w:w="2197" w:type="dxa"/>
+            <w:shd w:val="clear" w:color="auto" w:fill="auto"/>
+            <w:tcMar>
+              <w:top w:w="100" w:type="dxa"/>
+              <w:left w:w="100" w:type="dxa"/>
+              <w:bottom w:w="100" w:type="dxa"/>
+              <w:right w:w="100" w:type="dxa"/>
+            </w:tcMar>
+          </w:tcPr>
+          <w:p>
+            <w:pPr>
+              <w:widowControl w:val="0"/>
+              <w:spacing w:line="240" w:lineRule="auto"/>
+              <w:jc w:val="center"/>
+            </w:pPr>
+            <w:r>
+              <w:t>Passed</w:t>
+            </w:r>
           </w:p>
         </w:tc>
       </w:tr>
@@ -2289,8 +2478,8 @@
         <w:gridCol w:w="2235"/>
         <w:gridCol w:w="1830"/>
         <w:gridCol w:w="2070"/>
-        <w:gridCol w:w="1785"/>
-        <w:gridCol w:w="4035"/>
+        <w:gridCol w:w="3927"/>
+        <w:gridCol w:w="1893"/>
       </w:tblGrid>
       <w:tr>
         <w:tc>
@@ -2407,41 +2596,35 @@
         </w:tc>
         <w:tc>
           <w:tcPr>
-            <w:tcW w:w="1785" w:type="dxa"/>
-            <w:shd w:val="clear" w:color="auto" w:fill="auto"/>
-            <w:tcMar>
-              <w:top w:w="100" w:type="dxa"/>
-              <w:left w:w="100" w:type="dxa"/>
-              <w:bottom w:w="100" w:type="dxa"/>
-              <w:right w:w="100" w:type="dxa"/>
-            </w:tcMar>
-          </w:tcPr>
-          <w:p>
-            <w:pPr>
-              <w:widowControl w:val="0"/>
-              <w:spacing w:line="240" w:lineRule="auto"/>
-              <w:jc w:val="center"/>
-              <w:rPr>
-                <w:b/>
-              </w:rPr>
-            </w:pPr>
-            <w:r>
-              <w:rPr>
-                <w:b/>
-              </w:rPr>
-              <w:t>Actual Out</w:t>
-            </w:r>
-            <w:r>
-              <w:rPr>
-                <w:b/>
-              </w:rPr>
-              <w:t>put</w:t>
-            </w:r>
-          </w:p>
-        </w:tc>
-        <w:tc>
-          <w:tcPr>
-            <w:tcW w:w="4035" w:type="dxa"/>
+            <w:tcW w:w="3927" w:type="dxa"/>
+            <w:shd w:val="clear" w:color="auto" w:fill="auto"/>
+            <w:tcMar>
+              <w:top w:w="100" w:type="dxa"/>
+              <w:left w:w="100" w:type="dxa"/>
+              <w:bottom w:w="100" w:type="dxa"/>
+              <w:right w:w="100" w:type="dxa"/>
+            </w:tcMar>
+          </w:tcPr>
+          <w:p>
+            <w:pPr>
+              <w:widowControl w:val="0"/>
+              <w:spacing w:line="240" w:lineRule="auto"/>
+              <w:jc w:val="center"/>
+              <w:rPr>
+                <w:b/>
+              </w:rPr>
+            </w:pPr>
+            <w:r>
+              <w:rPr>
+                <w:b/>
+              </w:rPr>
+              <w:t>Actual Output</w:t>
+            </w:r>
+          </w:p>
+        </w:tc>
+        <w:tc>
+          <w:tcPr>
+            <w:tcW w:w="1893" w:type="dxa"/>
             <w:shd w:val="clear" w:color="auto" w:fill="auto"/>
             <w:tcMar>
               <w:top w:w="100" w:type="dxa"/>
@@ -2533,9 +2716,10 @@
             <w:hyperlink r:id="rId7">
               <w:r>
                 <w:rPr>
-                  <w:highlight w:val="white"/>
+                  <w:color w:val="1155CC"/>
+                  <w:u w:val="single"/>
                 </w:rPr>
-                <w:t>http://localhost:8100/admin</w:t>
+                <w:t>http://localhost:8000/accounts/login/</w:t>
               </w:r>
             </w:hyperlink>
             <w:r>
@@ -2566,38 +2750,60 @@
         </w:tc>
         <w:tc>
           <w:tcPr>
-            <w:tcW w:w="1785" w:type="dxa"/>
-            <w:shd w:val="clear" w:color="auto" w:fill="auto"/>
-            <w:tcMar>
-              <w:top w:w="100" w:type="dxa"/>
-              <w:left w:w="100" w:type="dxa"/>
-              <w:bottom w:w="100" w:type="dxa"/>
-              <w:right w:w="100" w:type="dxa"/>
-            </w:tcMar>
-          </w:tcPr>
-          <w:p>
-            <w:pPr>
-              <w:widowControl w:val="0"/>
-              <w:spacing w:line="240" w:lineRule="auto"/>
-            </w:pPr>
-          </w:p>
-        </w:tc>
-        <w:tc>
-          <w:tcPr>
-            <w:tcW w:w="4035" w:type="dxa"/>
-            <w:shd w:val="clear" w:color="auto" w:fill="auto"/>
-            <w:tcMar>
-              <w:top w:w="100" w:type="dxa"/>
-              <w:left w:w="100" w:type="dxa"/>
-              <w:bottom w:w="100" w:type="dxa"/>
-              <w:right w:w="100" w:type="dxa"/>
-            </w:tcMar>
-          </w:tcPr>
-          <w:p>
-            <w:pPr>
-              <w:widowControl w:val="0"/>
-              <w:spacing w:line="240" w:lineRule="auto"/>
-            </w:pPr>
+            <w:tcW w:w="3927" w:type="dxa"/>
+            <w:shd w:val="clear" w:color="auto" w:fill="auto"/>
+            <w:tcMar>
+              <w:top w:w="100" w:type="dxa"/>
+              <w:left w:w="100" w:type="dxa"/>
+              <w:bottom w:w="100" w:type="dxa"/>
+              <w:right w:w="100" w:type="dxa"/>
+            </w:tcMar>
+          </w:tcPr>
+          <w:p>
+            <w:pPr>
+              <w:widowControl w:val="0"/>
+              <w:spacing w:line="240" w:lineRule="auto"/>
+            </w:pPr>
+            <w:r>
+              <w:t>System displays login page</w:t>
+            </w:r>
+          </w:p>
+          <w:p>
+            <w:pPr>
+              <w:widowControl w:val="0"/>
+              <w:spacing w:line="240" w:lineRule="auto"/>
+            </w:pPr>
+          </w:p>
+          <w:p>
+            <w:pPr>
+              <w:widowControl w:val="0"/>
+              <w:spacing w:line="240" w:lineRule="auto"/>
+            </w:pPr>
+            <w:r>
+              <w:t>Webpage displays the Username and Password textbox fields</w:t>
+            </w:r>
+          </w:p>
+        </w:tc>
+        <w:tc>
+          <w:tcPr>
+            <w:tcW w:w="1893" w:type="dxa"/>
+            <w:shd w:val="clear" w:color="auto" w:fill="auto"/>
+            <w:tcMar>
+              <w:top w:w="100" w:type="dxa"/>
+              <w:left w:w="100" w:type="dxa"/>
+              <w:bottom w:w="100" w:type="dxa"/>
+              <w:right w:w="100" w:type="dxa"/>
+            </w:tcMar>
+          </w:tcPr>
+          <w:p>
+            <w:pPr>
+              <w:widowControl w:val="0"/>
+              <w:spacing w:line="240" w:lineRule="auto"/>
+              <w:jc w:val="center"/>
+            </w:pPr>
+            <w:r>
+              <w:t>Passed</w:t>
+            </w:r>
           </w:p>
         </w:tc>
       </w:tr>
@@ -2670,16 +2876,16 @@
               <w:spacing w:line="240" w:lineRule="auto"/>
             </w:pPr>
             <w:r>
-              <w:t>Username: “superuser”</w:t>
-            </w:r>
-          </w:p>
-          <w:p>
-            <w:pPr>
-              <w:widowControl w:val="0"/>
-              <w:spacing w:line="240" w:lineRule="auto"/>
-            </w:pPr>
-            <w:r>
-              <w:t>Pass: “superuser123”</w:t>
+              <w:t>Username: “kazooie20”</w:t>
+            </w:r>
+          </w:p>
+          <w:p>
+            <w:pPr>
+              <w:widowControl w:val="0"/>
+              <w:spacing w:line="240" w:lineRule="auto"/>
+            </w:pPr>
+            <w:r>
+              <w:t>Pass: “12345678”</w:t>
             </w:r>
           </w:p>
         </w:tc>
@@ -2706,37 +2912,41 @@
         </w:tc>
         <w:tc>
           <w:tcPr>
-            <w:tcW w:w="1785" w:type="dxa"/>
-            <w:shd w:val="clear" w:color="auto" w:fill="auto"/>
-            <w:tcMar>
-              <w:top w:w="100" w:type="dxa"/>
-              <w:left w:w="100" w:type="dxa"/>
-              <w:bottom w:w="100" w:type="dxa"/>
-              <w:right w:w="100" w:type="dxa"/>
-            </w:tcMar>
-          </w:tcPr>
-          <w:p>
-            <w:pPr>
-              <w:widowControl w:val="0"/>
-              <w:spacing w:line="240" w:lineRule="auto"/>
-            </w:pPr>
-          </w:p>
-        </w:tc>
-        <w:tc>
-          <w:tcPr>
-            <w:tcW w:w="4035" w:type="dxa"/>
-            <w:shd w:val="clear" w:color="auto" w:fill="auto"/>
-            <w:tcMar>
-              <w:top w:w="100" w:type="dxa"/>
-              <w:left w:w="100" w:type="dxa"/>
-              <w:bottom w:w="100" w:type="dxa"/>
-              <w:right w:w="100" w:type="dxa"/>
-            </w:tcMar>
-          </w:tcPr>
-          <w:p>
-            <w:pPr>
-              <w:widowControl w:val="0"/>
-              <w:spacing w:line="240" w:lineRule="auto"/>
+            <w:tcW w:w="3927" w:type="dxa"/>
+            <w:shd w:val="clear" w:color="auto" w:fill="auto"/>
+            <w:tcMar>
+              <w:top w:w="100" w:type="dxa"/>
+              <w:left w:w="100" w:type="dxa"/>
+              <w:bottom w:w="100" w:type="dxa"/>
+              <w:right w:w="100" w:type="dxa"/>
+            </w:tcMar>
+          </w:tcPr>
+          <w:p>
+            <w:pPr>
+              <w:widowControl w:val="0"/>
+              <w:spacing w:line="240" w:lineRule="auto"/>
+            </w:pPr>
+            <w:r>
+              <w:t>Username and password shown in fields</w:t>
+            </w:r>
+          </w:p>
+        </w:tc>
+        <w:tc>
+          <w:tcPr>
+            <w:tcW w:w="1893" w:type="dxa"/>
+            <w:shd w:val="clear" w:color="auto" w:fill="auto"/>
+            <w:tcMar>
+              <w:top w:w="100" w:type="dxa"/>
+              <w:left w:w="100" w:type="dxa"/>
+              <w:bottom w:w="100" w:type="dxa"/>
+              <w:right w:w="100" w:type="dxa"/>
+            </w:tcMar>
+          </w:tcPr>
+          <w:p>
+            <w:pPr>
+              <w:widowControl w:val="0"/>
+              <w:spacing w:line="240" w:lineRule="auto"/>
+              <w:jc w:val="center"/>
             </w:pPr>
           </w:p>
         </w:tc>
@@ -2801,7 +3011,10 @@
               <w:spacing w:line="240" w:lineRule="auto"/>
             </w:pPr>
             <w:r>
-              <w:t>press login button</w:t>
+              <w:t>P</w:t>
+            </w:r>
+            <w:r>
+              <w:t>ress login button</w:t>
             </w:r>
           </w:p>
         </w:tc>
@@ -2828,38 +3041,45 @@
         </w:tc>
         <w:tc>
           <w:tcPr>
-            <w:tcW w:w="1785" w:type="dxa"/>
-            <w:shd w:val="clear" w:color="auto" w:fill="auto"/>
-            <w:tcMar>
-              <w:top w:w="100" w:type="dxa"/>
-              <w:left w:w="100" w:type="dxa"/>
-              <w:bottom w:w="100" w:type="dxa"/>
-              <w:right w:w="100" w:type="dxa"/>
-            </w:tcMar>
-          </w:tcPr>
-          <w:p>
-            <w:pPr>
-              <w:widowControl w:val="0"/>
-              <w:spacing w:line="240" w:lineRule="auto"/>
-            </w:pPr>
-          </w:p>
-        </w:tc>
-        <w:tc>
-          <w:tcPr>
-            <w:tcW w:w="4035" w:type="dxa"/>
-            <w:shd w:val="clear" w:color="auto" w:fill="auto"/>
-            <w:tcMar>
-              <w:top w:w="100" w:type="dxa"/>
-              <w:left w:w="100" w:type="dxa"/>
-              <w:bottom w:w="100" w:type="dxa"/>
-              <w:right w:w="100" w:type="dxa"/>
-            </w:tcMar>
-          </w:tcPr>
-          <w:p>
-            <w:pPr>
-              <w:widowControl w:val="0"/>
-              <w:spacing w:line="240" w:lineRule="auto"/>
-            </w:pPr>
+            <w:tcW w:w="3927" w:type="dxa"/>
+            <w:shd w:val="clear" w:color="auto" w:fill="auto"/>
+            <w:tcMar>
+              <w:top w:w="100" w:type="dxa"/>
+              <w:left w:w="100" w:type="dxa"/>
+              <w:bottom w:w="100" w:type="dxa"/>
+              <w:right w:w="100" w:type="dxa"/>
+            </w:tcMar>
+          </w:tcPr>
+          <w:p>
+            <w:pPr>
+              <w:widowControl w:val="0"/>
+              <w:spacing w:line="240" w:lineRule="auto"/>
+            </w:pPr>
+            <w:r>
+              <w:t>Login successful</w:t>
+            </w:r>
+          </w:p>
+        </w:tc>
+        <w:tc>
+          <w:tcPr>
+            <w:tcW w:w="1893" w:type="dxa"/>
+            <w:shd w:val="clear" w:color="auto" w:fill="auto"/>
+            <w:tcMar>
+              <w:top w:w="100" w:type="dxa"/>
+              <w:left w:w="100" w:type="dxa"/>
+              <w:bottom w:w="100" w:type="dxa"/>
+              <w:right w:w="100" w:type="dxa"/>
+            </w:tcMar>
+          </w:tcPr>
+          <w:p>
+            <w:pPr>
+              <w:widowControl w:val="0"/>
+              <w:spacing w:line="240" w:lineRule="auto"/>
+              <w:jc w:val="center"/>
+            </w:pPr>
+            <w:r>
+              <w:t>Passed</w:t>
+            </w:r>
           </w:p>
         </w:tc>
       </w:tr>
@@ -3004,9 +3224,9 @@
         <w:gridCol w:w="841"/>
         <w:gridCol w:w="2279"/>
         <w:gridCol w:w="1770"/>
-        <w:gridCol w:w="1350"/>
-        <w:gridCol w:w="3360"/>
-        <w:gridCol w:w="3360"/>
+        <w:gridCol w:w="2755"/>
+        <w:gridCol w:w="3260"/>
+        <w:gridCol w:w="2055"/>
       </w:tblGrid>
       <w:tr>
         <w:tc>
@@ -3095,7 +3315,7 @@
         </w:tc>
         <w:tc>
           <w:tcPr>
-            <w:tcW w:w="1350" w:type="dxa"/>
+            <w:tcW w:w="2755" w:type="dxa"/>
             <w:shd w:val="clear" w:color="auto" w:fill="auto"/>
             <w:tcMar>
               <w:top w:w="100" w:type="dxa"/>
@@ -3123,7 +3343,7 @@
         </w:tc>
         <w:tc>
           <w:tcPr>
-            <w:tcW w:w="3360" w:type="dxa"/>
+            <w:tcW w:w="3260" w:type="dxa"/>
             <w:shd w:val="clear" w:color="auto" w:fill="auto"/>
             <w:tcMar>
               <w:top w:w="100" w:type="dxa"/>
@@ -3151,7 +3371,7 @@
         </w:tc>
         <w:tc>
           <w:tcPr>
-            <w:tcW w:w="3360" w:type="dxa"/>
+            <w:tcW w:w="2055" w:type="dxa"/>
             <w:shd w:val="clear" w:color="auto" w:fill="auto"/>
             <w:tcMar>
               <w:top w:w="100" w:type="dxa"/>
@@ -3246,35 +3466,35 @@
             <w:hyperlink r:id="rId8">
               <w:r>
                 <w:rPr>
-                  <w:highlight w:val="white"/>
+                  <w:color w:val="1155CC"/>
+                  <w:u w:val="single"/>
                 </w:rPr>
-                <w:t>http://localhost:8100</w:t>
+                <w:t>http://localhost:8000/todo/</w:t>
               </w:r>
             </w:hyperlink>
             <w:r>
               <w:rPr>
                 <w:highlight w:val="white"/>
               </w:rPr>
-              <w:t>:”</w:t>
-            </w:r>
-          </w:p>
-        </w:tc>
-        <w:tc>
-          <w:tcPr>
-            <w:tcW w:w="1350" w:type="dxa"/>
-            <w:shd w:val="clear" w:color="auto" w:fill="auto"/>
-            <w:tcMar>
-              <w:top w:w="100" w:type="dxa"/>
-              <w:left w:w="100" w:type="dxa"/>
-              <w:bottom w:w="100" w:type="dxa"/>
-              <w:right w:w="100" w:type="dxa"/>
-            </w:tcMar>
-          </w:tcPr>
-          <w:p>
-            <w:pPr>
-              <w:widowControl w:val="0"/>
-              <w:spacing w:line="240" w:lineRule="auto"/>
-              <w:jc w:val="center"/>
+              <w:t>”</w:t>
+            </w:r>
+          </w:p>
+        </w:tc>
+        <w:tc>
+          <w:tcPr>
+            <w:tcW w:w="2755" w:type="dxa"/>
+            <w:shd w:val="clear" w:color="auto" w:fill="auto"/>
+            <w:tcMar>
+              <w:top w:w="100" w:type="dxa"/>
+              <w:left w:w="100" w:type="dxa"/>
+              <w:bottom w:w="100" w:type="dxa"/>
+              <w:right w:w="100" w:type="dxa"/>
+            </w:tcMar>
+          </w:tcPr>
+          <w:p>
+            <w:pPr>
+              <w:widowControl w:val="0"/>
+              <w:spacing w:line="240" w:lineRule="auto"/>
             </w:pPr>
             <w:r>
               <w:t>System display Add/Delete To-Do page</w:t>
@@ -3283,40 +3503,45 @@
         </w:tc>
         <w:tc>
           <w:tcPr>
-            <w:tcW w:w="3360" w:type="dxa"/>
-            <w:shd w:val="clear" w:color="auto" w:fill="auto"/>
-            <w:tcMar>
-              <w:top w:w="100" w:type="dxa"/>
-              <w:left w:w="100" w:type="dxa"/>
-              <w:bottom w:w="100" w:type="dxa"/>
-              <w:right w:w="100" w:type="dxa"/>
-            </w:tcMar>
-          </w:tcPr>
-          <w:p>
-            <w:pPr>
-              <w:widowControl w:val="0"/>
-              <w:spacing w:line="240" w:lineRule="auto"/>
-              <w:jc w:val="center"/>
-            </w:pPr>
-          </w:p>
-        </w:tc>
-        <w:tc>
-          <w:tcPr>
-            <w:tcW w:w="3360" w:type="dxa"/>
-            <w:shd w:val="clear" w:color="auto" w:fill="auto"/>
-            <w:tcMar>
-              <w:top w:w="100" w:type="dxa"/>
-              <w:left w:w="100" w:type="dxa"/>
-              <w:bottom w:w="100" w:type="dxa"/>
-              <w:right w:w="100" w:type="dxa"/>
-            </w:tcMar>
-          </w:tcPr>
-          <w:p>
-            <w:pPr>
-              <w:widowControl w:val="0"/>
-              <w:spacing w:line="240" w:lineRule="auto"/>
-              <w:jc w:val="center"/>
-            </w:pPr>
+            <w:tcW w:w="3260" w:type="dxa"/>
+            <w:shd w:val="clear" w:color="auto" w:fill="auto"/>
+            <w:tcMar>
+              <w:top w:w="100" w:type="dxa"/>
+              <w:left w:w="100" w:type="dxa"/>
+              <w:bottom w:w="100" w:type="dxa"/>
+              <w:right w:w="100" w:type="dxa"/>
+            </w:tcMar>
+          </w:tcPr>
+          <w:p>
+            <w:pPr>
+              <w:widowControl w:val="0"/>
+              <w:spacing w:line="240" w:lineRule="auto"/>
+            </w:pPr>
+            <w:r>
+              <w:t>System displays the To Do Page</w:t>
+            </w:r>
+          </w:p>
+        </w:tc>
+        <w:tc>
+          <w:tcPr>
+            <w:tcW w:w="2055" w:type="dxa"/>
+            <w:shd w:val="clear" w:color="auto" w:fill="auto"/>
+            <w:tcMar>
+              <w:top w:w="100" w:type="dxa"/>
+              <w:left w:w="100" w:type="dxa"/>
+              <w:bottom w:w="100" w:type="dxa"/>
+              <w:right w:w="100" w:type="dxa"/>
+            </w:tcMar>
+          </w:tcPr>
+          <w:p>
+            <w:pPr>
+              <w:widowControl w:val="0"/>
+              <w:spacing w:line="240" w:lineRule="auto"/>
+              <w:jc w:val="center"/>
+            </w:pPr>
+            <w:r>
+              <w:t>Passed</w:t>
+            </w:r>
           </w:p>
         </w:tc>
       </w:tr>
@@ -3405,7 +3630,7 @@
         </w:tc>
         <w:tc>
           <w:tcPr>
-            <w:tcW w:w="1350" w:type="dxa"/>
+            <w:tcW w:w="2755" w:type="dxa"/>
             <w:shd w:val="clear" w:color="auto" w:fill="auto"/>
             <w:tcMar>
               <w:top w:w="100" w:type="dxa"/>
@@ -3426,25 +3651,25 @@
         </w:tc>
         <w:tc>
           <w:tcPr>
-            <w:tcW w:w="3360" w:type="dxa"/>
-            <w:shd w:val="clear" w:color="auto" w:fill="auto"/>
-            <w:tcMar>
-              <w:top w:w="100" w:type="dxa"/>
-              <w:left w:w="100" w:type="dxa"/>
-              <w:bottom w:w="100" w:type="dxa"/>
-              <w:right w:w="100" w:type="dxa"/>
-            </w:tcMar>
-          </w:tcPr>
-          <w:p>
-            <w:pPr>
-              <w:widowControl w:val="0"/>
-              <w:spacing w:line="240" w:lineRule="auto"/>
-            </w:pPr>
-          </w:p>
-        </w:tc>
-        <w:tc>
-          <w:tcPr>
-            <w:tcW w:w="3360" w:type="dxa"/>
+            <w:tcW w:w="3260" w:type="dxa"/>
+            <w:shd w:val="clear" w:color="auto" w:fill="auto"/>
+            <w:tcMar>
+              <w:top w:w="100" w:type="dxa"/>
+              <w:left w:w="100" w:type="dxa"/>
+              <w:bottom w:w="100" w:type="dxa"/>
+              <w:right w:w="100" w:type="dxa"/>
+            </w:tcMar>
+          </w:tcPr>
+          <w:p>
+            <w:pPr>
+              <w:widowControl w:val="0"/>
+              <w:spacing w:line="240" w:lineRule="auto"/>
+            </w:pPr>
+          </w:p>
+        </w:tc>
+        <w:tc>
+          <w:tcPr>
+            <w:tcW w:w="2055" w:type="dxa"/>
             <w:shd w:val="clear" w:color="auto" w:fill="auto"/>
             <w:tcMar>
               <w:top w:w="100" w:type="dxa"/>
@@ -3528,7 +3753,7 @@
         </w:tc>
         <w:tc>
           <w:tcPr>
-            <w:tcW w:w="1350" w:type="dxa"/>
+            <w:tcW w:w="2755" w:type="dxa"/>
             <w:shd w:val="clear" w:color="auto" w:fill="auto"/>
             <w:tcMar>
               <w:top w:w="100" w:type="dxa"/>
@@ -3549,38 +3774,45 @@
         </w:tc>
         <w:tc>
           <w:tcPr>
-            <w:tcW w:w="3360" w:type="dxa"/>
-            <w:shd w:val="clear" w:color="auto" w:fill="auto"/>
-            <w:tcMar>
-              <w:top w:w="100" w:type="dxa"/>
-              <w:left w:w="100" w:type="dxa"/>
-              <w:bottom w:w="100" w:type="dxa"/>
-              <w:right w:w="100" w:type="dxa"/>
-            </w:tcMar>
-          </w:tcPr>
-          <w:p>
-            <w:pPr>
-              <w:widowControl w:val="0"/>
-              <w:spacing w:line="240" w:lineRule="auto"/>
-            </w:pPr>
-          </w:p>
-        </w:tc>
-        <w:tc>
-          <w:tcPr>
-            <w:tcW w:w="3360" w:type="dxa"/>
-            <w:shd w:val="clear" w:color="auto" w:fill="auto"/>
-            <w:tcMar>
-              <w:top w:w="100" w:type="dxa"/>
-              <w:left w:w="100" w:type="dxa"/>
-              <w:bottom w:w="100" w:type="dxa"/>
-              <w:right w:w="100" w:type="dxa"/>
-            </w:tcMar>
-          </w:tcPr>
-          <w:p>
-            <w:pPr>
-              <w:widowControl w:val="0"/>
-              <w:spacing w:line="240" w:lineRule="auto"/>
-            </w:pPr>
+            <w:tcW w:w="3260" w:type="dxa"/>
+            <w:shd w:val="clear" w:color="auto" w:fill="auto"/>
+            <w:tcMar>
+              <w:top w:w="100" w:type="dxa"/>
+              <w:left w:w="100" w:type="dxa"/>
+              <w:bottom w:w="100" w:type="dxa"/>
+              <w:right w:w="100" w:type="dxa"/>
+            </w:tcMar>
+          </w:tcPr>
+          <w:p>
+            <w:pPr>
+              <w:widowControl w:val="0"/>
+              <w:spacing w:line="240" w:lineRule="auto"/>
+            </w:pPr>
+            <w:r>
+              <w:t>System adds the blank inputs into the To Do list</w:t>
+            </w:r>
+          </w:p>
+        </w:tc>
+        <w:tc>
+          <w:tcPr>
+            <w:tcW w:w="2055" w:type="dxa"/>
+            <w:shd w:val="clear" w:color="auto" w:fill="auto"/>
+            <w:tcMar>
+              <w:top w:w="100" w:type="dxa"/>
+              <w:left w:w="100" w:type="dxa"/>
+              <w:bottom w:w="100" w:type="dxa"/>
+              <w:right w:w="100" w:type="dxa"/>
+            </w:tcMar>
+          </w:tcPr>
+          <w:p>
+            <w:pPr>
+              <w:widowControl w:val="0"/>
+              <w:spacing w:line="240" w:lineRule="auto"/>
+              <w:jc w:val="center"/>
+            </w:pPr>
+            <w:r>
+              <w:t>Fail</w:t>
+            </w:r>
           </w:p>
         </w:tc>
       </w:tr>
@@ -3944,24 +4176,29 @@
             <w:pPr>
               <w:widowControl w:val="0"/>
               <w:spacing w:line="240" w:lineRule="auto"/>
-              <w:jc w:val="center"/>
             </w:pPr>
             <w:r>
               <w:t>Url: “</w:t>
             </w:r>
-            <w:hyperlink r:id="rId9">
-              <w:r>
-                <w:rPr>
-                  <w:highlight w:val="white"/>
-                </w:rPr>
-                <w:t>http://localhost:8100</w:t>
-              </w:r>
-            </w:hyperlink>
             <w:r>
               <w:rPr>
                 <w:highlight w:val="white"/>
               </w:rPr>
-              <w:t>:”</w:t>
+              <w:t>http://localhost:8000/</w:t>
+            </w:r>
+            <w:proofErr w:type="spellStart"/>
+            <w:r>
+              <w:rPr>
+                <w:highlight w:val="white"/>
+              </w:rPr>
+              <w:t>todo</w:t>
+            </w:r>
+            <w:proofErr w:type="spellEnd"/>
+            <w:r>
+              <w:rPr>
+                <w:highlight w:val="white"/>
+              </w:rPr>
+              <w:t>/”</w:t>
             </w:r>
           </w:p>
         </w:tc>
@@ -4003,6 +4240,9 @@
               <w:widowControl w:val="0"/>
               <w:spacing w:line="240" w:lineRule="auto"/>
             </w:pPr>
+            <w:r>
+              <w:t>System displays the To Do Page</w:t>
+            </w:r>
           </w:p>
         </w:tc>
         <w:tc>
@@ -4020,7 +4260,11 @@
             <w:pPr>
               <w:widowControl w:val="0"/>
               <w:spacing w:line="240" w:lineRule="auto"/>
-            </w:pPr>
+              <w:jc w:val="center"/>
+            </w:pPr>
+            <w:r>
+              <w:t>Passed</w:t>
+            </w:r>
           </w:p>
         </w:tc>
       </w:tr>
@@ -4139,10 +4383,7 @@
               <w:spacing w:line="240" w:lineRule="auto"/>
             </w:pPr>
             <w:r>
-              <w:t>System u</w:t>
-            </w:r>
-            <w:r>
-              <w:t>nable to add item due to expired due date</w:t>
+              <w:t>System unable to add item due to expired due date</w:t>
             </w:r>
           </w:p>
         </w:tc>
@@ -4162,6 +4403,9 @@
               <w:widowControl w:val="0"/>
               <w:spacing w:line="240" w:lineRule="auto"/>
             </w:pPr>
+            <w:r>
+              <w:t>Not able to test as feature is not implemented</w:t>
+            </w:r>
           </w:p>
         </w:tc>
         <w:tc>
@@ -4179,7 +4423,11 @@
             <w:pPr>
               <w:widowControl w:val="0"/>
               <w:spacing w:line="240" w:lineRule="auto"/>
-            </w:pPr>
+              <w:jc w:val="center"/>
+            </w:pPr>
+            <w:r>
+              <w:t>Fail</w:t>
+            </w:r>
           </w:p>
         </w:tc>
       </w:tr>
@@ -4313,11 +4561,11 @@
       </w:tblPr>
       <w:tblGrid>
         <w:gridCol w:w="841"/>
-        <w:gridCol w:w="4079"/>
-        <w:gridCol w:w="1770"/>
-        <w:gridCol w:w="1350"/>
-        <w:gridCol w:w="2460"/>
-        <w:gridCol w:w="2460"/>
+        <w:gridCol w:w="2693"/>
+        <w:gridCol w:w="2268"/>
+        <w:gridCol w:w="2238"/>
+        <w:gridCol w:w="3007"/>
+        <w:gridCol w:w="1913"/>
       </w:tblGrid>
       <w:tr>
         <w:tc>
@@ -4350,7 +4598,7 @@
         </w:tc>
         <w:tc>
           <w:tcPr>
-            <w:tcW w:w="4079" w:type="dxa"/>
+            <w:tcW w:w="2693" w:type="dxa"/>
             <w:shd w:val="clear" w:color="auto" w:fill="auto"/>
             <w:tcMar>
               <w:top w:w="100" w:type="dxa"/>
@@ -4378,7 +4626,7 @@
         </w:tc>
         <w:tc>
           <w:tcPr>
-            <w:tcW w:w="1770" w:type="dxa"/>
+            <w:tcW w:w="2268" w:type="dxa"/>
             <w:shd w:val="clear" w:color="auto" w:fill="auto"/>
             <w:tcMar>
               <w:top w:w="100" w:type="dxa"/>
@@ -4406,7 +4654,7 @@
         </w:tc>
         <w:tc>
           <w:tcPr>
-            <w:tcW w:w="1350" w:type="dxa"/>
+            <w:tcW w:w="2238" w:type="dxa"/>
             <w:shd w:val="clear" w:color="auto" w:fill="auto"/>
             <w:tcMar>
               <w:top w:w="100" w:type="dxa"/>
@@ -4434,7 +4682,7 @@
         </w:tc>
         <w:tc>
           <w:tcPr>
-            <w:tcW w:w="2460" w:type="dxa"/>
+            <w:tcW w:w="3007" w:type="dxa"/>
             <w:shd w:val="clear" w:color="auto" w:fill="auto"/>
             <w:tcMar>
               <w:top w:w="100" w:type="dxa"/>
@@ -4462,7 +4710,7 @@
         </w:tc>
         <w:tc>
           <w:tcPr>
-            <w:tcW w:w="2460" w:type="dxa"/>
+            <w:tcW w:w="1913" w:type="dxa"/>
             <w:shd w:val="clear" w:color="auto" w:fill="auto"/>
             <w:tcMar>
               <w:top w:w="100" w:type="dxa"/>
@@ -4514,7 +4762,7 @@
         </w:tc>
         <w:tc>
           <w:tcPr>
-            <w:tcW w:w="4079" w:type="dxa"/>
+            <w:tcW w:w="2693" w:type="dxa"/>
             <w:shd w:val="clear" w:color="auto" w:fill="auto"/>
             <w:tcMar>
               <w:top w:w="100" w:type="dxa"/>
@@ -4536,43 +4784,49 @@
         </w:tc>
         <w:tc>
           <w:tcPr>
-            <w:tcW w:w="1770" w:type="dxa"/>
-            <w:shd w:val="clear" w:color="auto" w:fill="auto"/>
-            <w:tcMar>
-              <w:top w:w="100" w:type="dxa"/>
-              <w:left w:w="100" w:type="dxa"/>
-              <w:bottom w:w="100" w:type="dxa"/>
-              <w:right w:w="100" w:type="dxa"/>
-            </w:tcMar>
-          </w:tcPr>
-          <w:p>
-            <w:pPr>
-              <w:widowControl w:val="0"/>
-              <w:spacing w:line="240" w:lineRule="auto"/>
-              <w:jc w:val="center"/>
-            </w:pPr>
-            <w:r>
-              <w:t>Url: “</w:t>
-            </w:r>
-            <w:hyperlink r:id="rId10">
-              <w:r>
-                <w:rPr>
-                  <w:highlight w:val="white"/>
-                </w:rPr>
-                <w:t>http://localhost:8100</w:t>
-              </w:r>
-            </w:hyperlink>
+            <w:tcW w:w="2268" w:type="dxa"/>
+            <w:shd w:val="clear" w:color="auto" w:fill="auto"/>
+            <w:tcMar>
+              <w:top w:w="100" w:type="dxa"/>
+              <w:left w:w="100" w:type="dxa"/>
+              <w:bottom w:w="100" w:type="dxa"/>
+              <w:right w:w="100" w:type="dxa"/>
+            </w:tcMar>
+          </w:tcPr>
+          <w:p>
+            <w:pPr>
+              <w:widowControl w:val="0"/>
+              <w:spacing w:line="240" w:lineRule="auto"/>
+              <w:jc w:val="center"/>
+            </w:pPr>
+            <w:r>
+              <w:t>Url: ““</w:t>
+            </w:r>
             <w:r>
               <w:rPr>
                 <w:highlight w:val="white"/>
               </w:rPr>
-              <w:t>:”</w:t>
-            </w:r>
-          </w:p>
-        </w:tc>
-        <w:tc>
-          <w:tcPr>
-            <w:tcW w:w="1350" w:type="dxa"/>
+              <w:t>http://localhost:8000/</w:t>
+            </w:r>
+            <w:proofErr w:type="spellStart"/>
+            <w:r>
+              <w:rPr>
+                <w:highlight w:val="white"/>
+              </w:rPr>
+              <w:t>todo</w:t>
+            </w:r>
+            <w:proofErr w:type="spellEnd"/>
+            <w:r>
+              <w:rPr>
+                <w:highlight w:val="white"/>
+              </w:rPr>
+              <w:t>/”</w:t>
+            </w:r>
+          </w:p>
+        </w:tc>
+        <w:tc>
+          <w:tcPr>
+            <w:tcW w:w="2238" w:type="dxa"/>
             <w:shd w:val="clear" w:color="auto" w:fill="auto"/>
             <w:tcMar>
               <w:top w:w="100" w:type="dxa"/>
@@ -4594,38 +4848,45 @@
         </w:tc>
         <w:tc>
           <w:tcPr>
-            <w:tcW w:w="2460" w:type="dxa"/>
-            <w:shd w:val="clear" w:color="auto" w:fill="auto"/>
-            <w:tcMar>
-              <w:top w:w="100" w:type="dxa"/>
-              <w:left w:w="100" w:type="dxa"/>
-              <w:bottom w:w="100" w:type="dxa"/>
-              <w:right w:w="100" w:type="dxa"/>
-            </w:tcMar>
-          </w:tcPr>
-          <w:p>
-            <w:pPr>
-              <w:widowControl w:val="0"/>
-              <w:spacing w:line="240" w:lineRule="auto"/>
-            </w:pPr>
-          </w:p>
-        </w:tc>
-        <w:tc>
-          <w:tcPr>
-            <w:tcW w:w="2460" w:type="dxa"/>
-            <w:shd w:val="clear" w:color="auto" w:fill="auto"/>
-            <w:tcMar>
-              <w:top w:w="100" w:type="dxa"/>
-              <w:left w:w="100" w:type="dxa"/>
-              <w:bottom w:w="100" w:type="dxa"/>
-              <w:right w:w="100" w:type="dxa"/>
-            </w:tcMar>
-          </w:tcPr>
-          <w:p>
-            <w:pPr>
-              <w:widowControl w:val="0"/>
-              <w:spacing w:line="240" w:lineRule="auto"/>
-            </w:pPr>
+            <w:tcW w:w="3007" w:type="dxa"/>
+            <w:shd w:val="clear" w:color="auto" w:fill="auto"/>
+            <w:tcMar>
+              <w:top w:w="100" w:type="dxa"/>
+              <w:left w:w="100" w:type="dxa"/>
+              <w:bottom w:w="100" w:type="dxa"/>
+              <w:right w:w="100" w:type="dxa"/>
+            </w:tcMar>
+          </w:tcPr>
+          <w:p>
+            <w:pPr>
+              <w:widowControl w:val="0"/>
+              <w:spacing w:line="240" w:lineRule="auto"/>
+            </w:pPr>
+            <w:r>
+              <w:t>System displays the To Do Page</w:t>
+            </w:r>
+          </w:p>
+        </w:tc>
+        <w:tc>
+          <w:tcPr>
+            <w:tcW w:w="1913" w:type="dxa"/>
+            <w:shd w:val="clear" w:color="auto" w:fill="auto"/>
+            <w:tcMar>
+              <w:top w:w="100" w:type="dxa"/>
+              <w:left w:w="100" w:type="dxa"/>
+              <w:bottom w:w="100" w:type="dxa"/>
+              <w:right w:w="100" w:type="dxa"/>
+            </w:tcMar>
+          </w:tcPr>
+          <w:p>
+            <w:pPr>
+              <w:widowControl w:val="0"/>
+              <w:spacing w:line="240" w:lineRule="auto"/>
+              <w:jc w:val="center"/>
+            </w:pPr>
+            <w:r>
+              <w:t>Passed</w:t>
+            </w:r>
           </w:p>
         </w:tc>
       </w:tr>
@@ -4654,7 +4915,7 @@
         </w:tc>
         <w:tc>
           <w:tcPr>
-            <w:tcW w:w="4079" w:type="dxa"/>
+            <w:tcW w:w="2693" w:type="dxa"/>
             <w:shd w:val="clear" w:color="auto" w:fill="auto"/>
             <w:tcMar>
               <w:top w:w="100" w:type="dxa"/>
@@ -4676,7 +4937,7 @@
         </w:tc>
         <w:tc>
           <w:tcPr>
-            <w:tcW w:w="1770" w:type="dxa"/>
+            <w:tcW w:w="2268" w:type="dxa"/>
             <w:shd w:val="clear" w:color="auto" w:fill="auto"/>
             <w:tcMar>
               <w:top w:w="100" w:type="dxa"/>
@@ -4730,7 +4991,7 @@
         </w:tc>
         <w:tc>
           <w:tcPr>
-            <w:tcW w:w="1350" w:type="dxa"/>
+            <w:tcW w:w="2238" w:type="dxa"/>
             <w:shd w:val="clear" w:color="auto" w:fill="auto"/>
             <w:tcMar>
               <w:top w:w="100" w:type="dxa"/>
@@ -4752,38 +5013,53 @@
         </w:tc>
         <w:tc>
           <w:tcPr>
-            <w:tcW w:w="2460" w:type="dxa"/>
-            <w:shd w:val="clear" w:color="auto" w:fill="auto"/>
-            <w:tcMar>
-              <w:top w:w="100" w:type="dxa"/>
-              <w:left w:w="100" w:type="dxa"/>
-              <w:bottom w:w="100" w:type="dxa"/>
-              <w:right w:w="100" w:type="dxa"/>
-            </w:tcMar>
-          </w:tcPr>
-          <w:p>
-            <w:pPr>
-              <w:widowControl w:val="0"/>
-              <w:spacing w:line="240" w:lineRule="auto"/>
-            </w:pPr>
-          </w:p>
-        </w:tc>
-        <w:tc>
-          <w:tcPr>
-            <w:tcW w:w="2460" w:type="dxa"/>
-            <w:shd w:val="clear" w:color="auto" w:fill="auto"/>
-            <w:tcMar>
-              <w:top w:w="100" w:type="dxa"/>
-              <w:left w:w="100" w:type="dxa"/>
-              <w:bottom w:w="100" w:type="dxa"/>
-              <w:right w:w="100" w:type="dxa"/>
-            </w:tcMar>
-          </w:tcPr>
-          <w:p>
-            <w:pPr>
-              <w:widowControl w:val="0"/>
-              <w:spacing w:line="240" w:lineRule="auto"/>
-            </w:pPr>
+            <w:tcW w:w="3007" w:type="dxa"/>
+            <w:shd w:val="clear" w:color="auto" w:fill="auto"/>
+            <w:tcMar>
+              <w:top w:w="100" w:type="dxa"/>
+              <w:left w:w="100" w:type="dxa"/>
+              <w:bottom w:w="100" w:type="dxa"/>
+              <w:right w:w="100" w:type="dxa"/>
+            </w:tcMar>
+          </w:tcPr>
+          <w:p>
+            <w:pPr>
+              <w:widowControl w:val="0"/>
+              <w:spacing w:line="240" w:lineRule="auto"/>
+            </w:pPr>
+            <w:r>
+              <w:t xml:space="preserve">Not able to test as Description, </w:t>
+            </w:r>
+            <w:proofErr w:type="spellStart"/>
+            <w:r>
+              <w:t>Cateogory</w:t>
+            </w:r>
+            <w:proofErr w:type="spellEnd"/>
+            <w:r>
+              <w:t xml:space="preserve"> and due date fields are not implemented</w:t>
+            </w:r>
+          </w:p>
+        </w:tc>
+        <w:tc>
+          <w:tcPr>
+            <w:tcW w:w="1913" w:type="dxa"/>
+            <w:shd w:val="clear" w:color="auto" w:fill="auto"/>
+            <w:tcMar>
+              <w:top w:w="100" w:type="dxa"/>
+              <w:left w:w="100" w:type="dxa"/>
+              <w:bottom w:w="100" w:type="dxa"/>
+              <w:right w:w="100" w:type="dxa"/>
+            </w:tcMar>
+          </w:tcPr>
+          <w:p>
+            <w:pPr>
+              <w:widowControl w:val="0"/>
+              <w:spacing w:line="240" w:lineRule="auto"/>
+              <w:jc w:val="center"/>
+            </w:pPr>
+            <w:r>
+              <w:t>Fail</w:t>
+            </w:r>
           </w:p>
         </w:tc>
       </w:tr>
@@ -4812,7 +5088,7 @@
         </w:tc>
         <w:tc>
           <w:tcPr>
-            <w:tcW w:w="4079" w:type="dxa"/>
+            <w:tcW w:w="2693" w:type="dxa"/>
             <w:shd w:val="clear" w:color="auto" w:fill="auto"/>
             <w:tcMar>
               <w:top w:w="100" w:type="dxa"/>
@@ -4833,7 +5109,7 @@
         </w:tc>
         <w:tc>
           <w:tcPr>
-            <w:tcW w:w="1770" w:type="dxa"/>
+            <w:tcW w:w="2268" w:type="dxa"/>
             <w:shd w:val="clear" w:color="auto" w:fill="auto"/>
             <w:tcMar>
               <w:top w:w="100" w:type="dxa"/>
@@ -4855,7 +5131,7 @@
         </w:tc>
         <w:tc>
           <w:tcPr>
-            <w:tcW w:w="1350" w:type="dxa"/>
+            <w:tcW w:w="2238" w:type="dxa"/>
             <w:shd w:val="clear" w:color="auto" w:fill="auto"/>
             <w:tcMar>
               <w:top w:w="100" w:type="dxa"/>
@@ -4877,38 +5153,45 @@
         </w:tc>
         <w:tc>
           <w:tcPr>
-            <w:tcW w:w="2460" w:type="dxa"/>
-            <w:shd w:val="clear" w:color="auto" w:fill="auto"/>
-            <w:tcMar>
-              <w:top w:w="100" w:type="dxa"/>
-              <w:left w:w="100" w:type="dxa"/>
-              <w:bottom w:w="100" w:type="dxa"/>
-              <w:right w:w="100" w:type="dxa"/>
-            </w:tcMar>
-          </w:tcPr>
-          <w:p>
-            <w:pPr>
-              <w:widowControl w:val="0"/>
-              <w:spacing w:line="240" w:lineRule="auto"/>
-            </w:pPr>
-          </w:p>
-        </w:tc>
-        <w:tc>
-          <w:tcPr>
-            <w:tcW w:w="2460" w:type="dxa"/>
-            <w:shd w:val="clear" w:color="auto" w:fill="auto"/>
-            <w:tcMar>
-              <w:top w:w="100" w:type="dxa"/>
-              <w:left w:w="100" w:type="dxa"/>
-              <w:bottom w:w="100" w:type="dxa"/>
-              <w:right w:w="100" w:type="dxa"/>
-            </w:tcMar>
-          </w:tcPr>
-          <w:p>
-            <w:pPr>
-              <w:widowControl w:val="0"/>
-              <w:spacing w:line="240" w:lineRule="auto"/>
-            </w:pPr>
+            <w:tcW w:w="3007" w:type="dxa"/>
+            <w:shd w:val="clear" w:color="auto" w:fill="auto"/>
+            <w:tcMar>
+              <w:top w:w="100" w:type="dxa"/>
+              <w:left w:w="100" w:type="dxa"/>
+              <w:bottom w:w="100" w:type="dxa"/>
+              <w:right w:w="100" w:type="dxa"/>
+            </w:tcMar>
+          </w:tcPr>
+          <w:p>
+            <w:pPr>
+              <w:widowControl w:val="0"/>
+              <w:spacing w:line="240" w:lineRule="auto"/>
+            </w:pPr>
+            <w:r>
+              <w:t>Not able to test as input fields is not implemented (S/NO 2)</w:t>
+            </w:r>
+          </w:p>
+        </w:tc>
+        <w:tc>
+          <w:tcPr>
+            <w:tcW w:w="1913" w:type="dxa"/>
+            <w:shd w:val="clear" w:color="auto" w:fill="auto"/>
+            <w:tcMar>
+              <w:top w:w="100" w:type="dxa"/>
+              <w:left w:w="100" w:type="dxa"/>
+              <w:bottom w:w="100" w:type="dxa"/>
+              <w:right w:w="100" w:type="dxa"/>
+            </w:tcMar>
+          </w:tcPr>
+          <w:p>
+            <w:pPr>
+              <w:widowControl w:val="0"/>
+              <w:spacing w:line="240" w:lineRule="auto"/>
+              <w:jc w:val="center"/>
+            </w:pPr>
+            <w:r>
+              <w:t>Fail</w:t>
+            </w:r>
           </w:p>
         </w:tc>
       </w:tr>
@@ -4937,7 +5220,7 @@
         </w:tc>
         <w:tc>
           <w:tcPr>
-            <w:tcW w:w="4079" w:type="dxa"/>
+            <w:tcW w:w="2693" w:type="dxa"/>
             <w:shd w:val="clear" w:color="auto" w:fill="auto"/>
             <w:tcMar>
               <w:top w:w="100" w:type="dxa"/>
@@ -4958,7 +5241,7 @@
         </w:tc>
         <w:tc>
           <w:tcPr>
-            <w:tcW w:w="1770" w:type="dxa"/>
+            <w:tcW w:w="2268" w:type="dxa"/>
             <w:shd w:val="clear" w:color="auto" w:fill="auto"/>
             <w:tcMar>
               <w:top w:w="100" w:type="dxa"/>
@@ -4976,25 +5259,31 @@
             <w:r>
               <w:t>Url: “</w:t>
             </w:r>
-            <w:hyperlink r:id="rId11">
-              <w:r>
-                <w:rPr>
-                  <w:highlight w:val="white"/>
-                </w:rPr>
-                <w:t>http://localhost:8100</w:t>
-              </w:r>
-            </w:hyperlink>
             <w:r>
               <w:rPr>
                 <w:highlight w:val="white"/>
               </w:rPr>
-              <w:t>:”</w:t>
-            </w:r>
-          </w:p>
-        </w:tc>
-        <w:tc>
-          <w:tcPr>
-            <w:tcW w:w="1350" w:type="dxa"/>
+              <w:t>http://localhost:8000/</w:t>
+            </w:r>
+            <w:proofErr w:type="spellStart"/>
+            <w:r>
+              <w:rPr>
+                <w:highlight w:val="white"/>
+              </w:rPr>
+              <w:t>todo</w:t>
+            </w:r>
+            <w:proofErr w:type="spellEnd"/>
+            <w:r>
+              <w:rPr>
+                <w:highlight w:val="white"/>
+              </w:rPr>
+              <w:t>”</w:t>
+            </w:r>
+          </w:p>
+        </w:tc>
+        <w:tc>
+          <w:tcPr>
+            <w:tcW w:w="2238" w:type="dxa"/>
             <w:shd w:val="clear" w:color="auto" w:fill="auto"/>
             <w:tcMar>
               <w:top w:w="100" w:type="dxa"/>
@@ -5016,38 +5305,45 @@
         </w:tc>
         <w:tc>
           <w:tcPr>
-            <w:tcW w:w="2460" w:type="dxa"/>
-            <w:shd w:val="clear" w:color="auto" w:fill="auto"/>
-            <w:tcMar>
-              <w:top w:w="100" w:type="dxa"/>
-              <w:left w:w="100" w:type="dxa"/>
-              <w:bottom w:w="100" w:type="dxa"/>
-              <w:right w:w="100" w:type="dxa"/>
-            </w:tcMar>
-          </w:tcPr>
-          <w:p>
-            <w:pPr>
-              <w:widowControl w:val="0"/>
-              <w:spacing w:line="240" w:lineRule="auto"/>
-            </w:pPr>
-          </w:p>
-        </w:tc>
-        <w:tc>
-          <w:tcPr>
-            <w:tcW w:w="2460" w:type="dxa"/>
-            <w:shd w:val="clear" w:color="auto" w:fill="auto"/>
-            <w:tcMar>
-              <w:top w:w="100" w:type="dxa"/>
-              <w:left w:w="100" w:type="dxa"/>
-              <w:bottom w:w="100" w:type="dxa"/>
-              <w:right w:w="100" w:type="dxa"/>
-            </w:tcMar>
-          </w:tcPr>
-          <w:p>
-            <w:pPr>
-              <w:widowControl w:val="0"/>
-              <w:spacing w:line="240" w:lineRule="auto"/>
-            </w:pPr>
+            <w:tcW w:w="3007" w:type="dxa"/>
+            <w:shd w:val="clear" w:color="auto" w:fill="auto"/>
+            <w:tcMar>
+              <w:top w:w="100" w:type="dxa"/>
+              <w:left w:w="100" w:type="dxa"/>
+              <w:bottom w:w="100" w:type="dxa"/>
+              <w:right w:w="100" w:type="dxa"/>
+            </w:tcMar>
+          </w:tcPr>
+          <w:p>
+            <w:pPr>
+              <w:widowControl w:val="0"/>
+              <w:spacing w:line="240" w:lineRule="auto"/>
+            </w:pPr>
+            <w:r>
+              <w:t>Not able to test as the input fields is not implemented (S/NO 2)</w:t>
+            </w:r>
+          </w:p>
+        </w:tc>
+        <w:tc>
+          <w:tcPr>
+            <w:tcW w:w="1913" w:type="dxa"/>
+            <w:shd w:val="clear" w:color="auto" w:fill="auto"/>
+            <w:tcMar>
+              <w:top w:w="100" w:type="dxa"/>
+              <w:left w:w="100" w:type="dxa"/>
+              <w:bottom w:w="100" w:type="dxa"/>
+              <w:right w:w="100" w:type="dxa"/>
+            </w:tcMar>
+          </w:tcPr>
+          <w:p>
+            <w:pPr>
+              <w:widowControl w:val="0"/>
+              <w:spacing w:line="240" w:lineRule="auto"/>
+              <w:jc w:val="center"/>
+            </w:pPr>
+            <w:r>
+              <w:t>Fail</w:t>
+            </w:r>
           </w:p>
         </w:tc>
       </w:tr>
@@ -5071,15 +5367,14 @@
         </w:rPr>
       </w:pPr>
       <w:bookmarkStart w:id="8" w:name="_bga2qw6cczc9" w:colFirst="0" w:colLast="0"/>
-      <w:bookmarkStart w:id="9" w:name="_GoBack"/>
       <w:bookmarkEnd w:id="8"/>
-      <w:bookmarkEnd w:id="9"/>
       <w:r>
         <w:rPr>
           <w:b/>
           <w:sz w:val="22"/>
           <w:szCs w:val="22"/>
         </w:rPr>
+        <w:lastRenderedPageBreak/>
         <w:t>Test Scenario Group: View-Item</w:t>
       </w:r>
     </w:p>
@@ -5093,8 +5388,8 @@
           <w:szCs w:val="22"/>
         </w:rPr>
       </w:pPr>
-      <w:bookmarkStart w:id="10" w:name="_7a30riem5i2" w:colFirst="0" w:colLast="0"/>
-      <w:bookmarkEnd w:id="10"/>
+      <w:bookmarkStart w:id="9" w:name="_7a30riem5i2" w:colFirst="0" w:colLast="0"/>
+      <w:bookmarkEnd w:id="9"/>
       <w:r>
         <w:rPr>
           <w:b/>
@@ -5180,8 +5475,8 @@
         <w:gridCol w:w="2835"/>
         <w:gridCol w:w="2268"/>
         <w:gridCol w:w="2096"/>
-        <w:gridCol w:w="2460"/>
-        <w:gridCol w:w="2460"/>
+        <w:gridCol w:w="3007"/>
+        <w:gridCol w:w="1913"/>
       </w:tblGrid>
       <w:tr>
         <w:tc>
@@ -5264,13 +5559,7 @@
               <w:rPr>
                 <w:b/>
               </w:rPr>
-              <w:t>I</w:t>
-            </w:r>
-            <w:r>
-              <w:rPr>
-                <w:b/>
-              </w:rPr>
-              <w:t>nput</w:t>
+              <w:t>Input</w:t>
             </w:r>
           </w:p>
         </w:tc>
@@ -5304,7 +5593,7 @@
         </w:tc>
         <w:tc>
           <w:tcPr>
-            <w:tcW w:w="2460" w:type="dxa"/>
+            <w:tcW w:w="3007" w:type="dxa"/>
             <w:shd w:val="clear" w:color="auto" w:fill="auto"/>
             <w:tcMar>
               <w:top w:w="100" w:type="dxa"/>
@@ -5332,7 +5621,7 @@
         </w:tc>
         <w:tc>
           <w:tcPr>
-            <w:tcW w:w="2460" w:type="dxa"/>
+            <w:tcW w:w="1913" w:type="dxa"/>
             <w:shd w:val="clear" w:color="auto" w:fill="auto"/>
             <w:tcMar>
               <w:top w:w="100" w:type="dxa"/>
@@ -5421,18 +5710,7 @@
               <w:spacing w:line="240" w:lineRule="auto"/>
             </w:pPr>
             <w:r>
-              <w:t>Url: “</w:t>
-            </w:r>
-            <w:hyperlink r:id="rId12">
-              <w:r>
-                <w:rPr>
-                  <w:highlight w:val="white"/>
-                </w:rPr>
-                <w:t>http://localhost:8100/admin</w:t>
-              </w:r>
-            </w:hyperlink>
-            <w:r>
-              <w:t>”</w:t>
+              <w:t>Url: “http://localhost:8000/accounts/login/”</w:t>
             </w:r>
           </w:p>
         </w:tc>
@@ -5459,38 +5737,60 @@
         </w:tc>
         <w:tc>
           <w:tcPr>
-            <w:tcW w:w="2460" w:type="dxa"/>
-            <w:shd w:val="clear" w:color="auto" w:fill="auto"/>
-            <w:tcMar>
-              <w:top w:w="100" w:type="dxa"/>
-              <w:left w:w="100" w:type="dxa"/>
-              <w:bottom w:w="100" w:type="dxa"/>
-              <w:right w:w="100" w:type="dxa"/>
-            </w:tcMar>
-          </w:tcPr>
-          <w:p>
-            <w:pPr>
-              <w:widowControl w:val="0"/>
-              <w:spacing w:line="240" w:lineRule="auto"/>
-            </w:pPr>
-          </w:p>
-        </w:tc>
-        <w:tc>
-          <w:tcPr>
-            <w:tcW w:w="2460" w:type="dxa"/>
-            <w:shd w:val="clear" w:color="auto" w:fill="auto"/>
-            <w:tcMar>
-              <w:top w:w="100" w:type="dxa"/>
-              <w:left w:w="100" w:type="dxa"/>
-              <w:bottom w:w="100" w:type="dxa"/>
-              <w:right w:w="100" w:type="dxa"/>
-            </w:tcMar>
-          </w:tcPr>
-          <w:p>
-            <w:pPr>
-              <w:widowControl w:val="0"/>
-              <w:spacing w:line="240" w:lineRule="auto"/>
-            </w:pPr>
+            <w:tcW w:w="3007" w:type="dxa"/>
+            <w:shd w:val="clear" w:color="auto" w:fill="auto"/>
+            <w:tcMar>
+              <w:top w:w="100" w:type="dxa"/>
+              <w:left w:w="100" w:type="dxa"/>
+              <w:bottom w:w="100" w:type="dxa"/>
+              <w:right w:w="100" w:type="dxa"/>
+            </w:tcMar>
+          </w:tcPr>
+          <w:p>
+            <w:pPr>
+              <w:widowControl w:val="0"/>
+              <w:spacing w:line="240" w:lineRule="auto"/>
+            </w:pPr>
+            <w:r>
+              <w:t>System displays login page</w:t>
+            </w:r>
+          </w:p>
+          <w:p>
+            <w:pPr>
+              <w:widowControl w:val="0"/>
+              <w:spacing w:line="240" w:lineRule="auto"/>
+            </w:pPr>
+          </w:p>
+          <w:p>
+            <w:pPr>
+              <w:widowControl w:val="0"/>
+              <w:spacing w:line="240" w:lineRule="auto"/>
+            </w:pPr>
+            <w:r>
+              <w:t>Webpage displays the Username and Password textbox fields</w:t>
+            </w:r>
+          </w:p>
+        </w:tc>
+        <w:tc>
+          <w:tcPr>
+            <w:tcW w:w="1913" w:type="dxa"/>
+            <w:shd w:val="clear" w:color="auto" w:fill="auto"/>
+            <w:tcMar>
+              <w:top w:w="100" w:type="dxa"/>
+              <w:left w:w="100" w:type="dxa"/>
+              <w:bottom w:w="100" w:type="dxa"/>
+              <w:right w:w="100" w:type="dxa"/>
+            </w:tcMar>
+          </w:tcPr>
+          <w:p>
+            <w:pPr>
+              <w:widowControl w:val="0"/>
+              <w:spacing w:line="240" w:lineRule="auto"/>
+              <w:jc w:val="center"/>
+            </w:pPr>
+            <w:r>
+              <w:t>Passed</w:t>
+            </w:r>
           </w:p>
         </w:tc>
       </w:tr>
@@ -5557,25 +5857,17 @@
               <w:jc w:val="center"/>
             </w:pPr>
             <w:r>
-              <w:t>Username: “</w:t>
-            </w:r>
-            <w:proofErr w:type="spellStart"/>
-            <w:r>
-              <w:t>NoItem</w:t>
-            </w:r>
-            <w:proofErr w:type="spellEnd"/>
-            <w:r>
-              <w:t>”</w:t>
-            </w:r>
-          </w:p>
-          <w:p>
-            <w:pPr>
-              <w:widowControl w:val="0"/>
-              <w:spacing w:line="240" w:lineRule="auto"/>
-              <w:jc w:val="center"/>
-            </w:pPr>
-            <w:r>
-              <w:t>Password: “noitem1234”</w:t>
+              <w:t>Username: “kazooie20”</w:t>
+            </w:r>
+          </w:p>
+          <w:p>
+            <w:pPr>
+              <w:widowControl w:val="0"/>
+              <w:spacing w:line="240" w:lineRule="auto"/>
+              <w:jc w:val="center"/>
+            </w:pPr>
+            <w:r>
+              <w:t>Password: “12345678”</w:t>
             </w:r>
           </w:p>
         </w:tc>
@@ -5603,37 +5895,38 @@
         </w:tc>
         <w:tc>
           <w:tcPr>
-            <w:tcW w:w="2460" w:type="dxa"/>
-            <w:shd w:val="clear" w:color="auto" w:fill="auto"/>
-            <w:tcMar>
-              <w:top w:w="100" w:type="dxa"/>
-              <w:left w:w="100" w:type="dxa"/>
-              <w:bottom w:w="100" w:type="dxa"/>
-              <w:right w:w="100" w:type="dxa"/>
-            </w:tcMar>
-          </w:tcPr>
-          <w:p>
-            <w:pPr>
-              <w:widowControl w:val="0"/>
-              <w:spacing w:line="240" w:lineRule="auto"/>
-            </w:pPr>
-          </w:p>
-        </w:tc>
-        <w:tc>
-          <w:tcPr>
-            <w:tcW w:w="2460" w:type="dxa"/>
-            <w:shd w:val="clear" w:color="auto" w:fill="auto"/>
-            <w:tcMar>
-              <w:top w:w="100" w:type="dxa"/>
-              <w:left w:w="100" w:type="dxa"/>
-              <w:bottom w:w="100" w:type="dxa"/>
-              <w:right w:w="100" w:type="dxa"/>
-            </w:tcMar>
-          </w:tcPr>
-          <w:p>
-            <w:pPr>
-              <w:widowControl w:val="0"/>
-              <w:spacing w:line="240" w:lineRule="auto"/>
+            <w:tcW w:w="3007" w:type="dxa"/>
+            <w:shd w:val="clear" w:color="auto" w:fill="auto"/>
+            <w:tcMar>
+              <w:top w:w="100" w:type="dxa"/>
+              <w:left w:w="100" w:type="dxa"/>
+              <w:bottom w:w="100" w:type="dxa"/>
+              <w:right w:w="100" w:type="dxa"/>
+            </w:tcMar>
+          </w:tcPr>
+          <w:p>
+            <w:pPr>
+              <w:widowControl w:val="0"/>
+              <w:spacing w:line="240" w:lineRule="auto"/>
+            </w:pPr>
+          </w:p>
+        </w:tc>
+        <w:tc>
+          <w:tcPr>
+            <w:tcW w:w="1913" w:type="dxa"/>
+            <w:shd w:val="clear" w:color="auto" w:fill="auto"/>
+            <w:tcMar>
+              <w:top w:w="100" w:type="dxa"/>
+              <w:left w:w="100" w:type="dxa"/>
+              <w:bottom w:w="100" w:type="dxa"/>
+              <w:right w:w="100" w:type="dxa"/>
+            </w:tcMar>
+          </w:tcPr>
+          <w:p>
+            <w:pPr>
+              <w:widowControl w:val="0"/>
+              <w:spacing w:line="240" w:lineRule="auto"/>
+              <w:jc w:val="center"/>
             </w:pPr>
           </w:p>
         </w:tc>
@@ -5733,44 +6026,51 @@
               <w:jc w:val="center"/>
             </w:pPr>
             <w:r>
-              <w:t>with no To-Do items shown</w:t>
-            </w:r>
-          </w:p>
-        </w:tc>
-        <w:tc>
-          <w:tcPr>
-            <w:tcW w:w="2460" w:type="dxa"/>
-            <w:shd w:val="clear" w:color="auto" w:fill="auto"/>
-            <w:tcMar>
-              <w:top w:w="100" w:type="dxa"/>
-              <w:left w:w="100" w:type="dxa"/>
-              <w:bottom w:w="100" w:type="dxa"/>
-              <w:right w:w="100" w:type="dxa"/>
-            </w:tcMar>
-          </w:tcPr>
-          <w:p>
-            <w:pPr>
-              <w:widowControl w:val="0"/>
-              <w:spacing w:line="240" w:lineRule="auto"/>
-            </w:pPr>
-          </w:p>
-        </w:tc>
-        <w:tc>
-          <w:tcPr>
-            <w:tcW w:w="2460" w:type="dxa"/>
-            <w:shd w:val="clear" w:color="auto" w:fill="auto"/>
-            <w:tcMar>
-              <w:top w:w="100" w:type="dxa"/>
-              <w:left w:w="100" w:type="dxa"/>
-              <w:bottom w:w="100" w:type="dxa"/>
-              <w:right w:w="100" w:type="dxa"/>
-            </w:tcMar>
-          </w:tcPr>
-          <w:p>
-            <w:pPr>
-              <w:widowControl w:val="0"/>
-              <w:spacing w:line="240" w:lineRule="auto"/>
-            </w:pPr>
+              <w:t>With no To-Do items shown</w:t>
+            </w:r>
+          </w:p>
+        </w:tc>
+        <w:tc>
+          <w:tcPr>
+            <w:tcW w:w="3007" w:type="dxa"/>
+            <w:shd w:val="clear" w:color="auto" w:fill="auto"/>
+            <w:tcMar>
+              <w:top w:w="100" w:type="dxa"/>
+              <w:left w:w="100" w:type="dxa"/>
+              <w:bottom w:w="100" w:type="dxa"/>
+              <w:right w:w="100" w:type="dxa"/>
+            </w:tcMar>
+          </w:tcPr>
+          <w:p>
+            <w:pPr>
+              <w:widowControl w:val="0"/>
+              <w:spacing w:line="240" w:lineRule="auto"/>
+            </w:pPr>
+            <w:r>
+              <w:t>System displays To-Do page with some To-Do items</w:t>
+            </w:r>
+          </w:p>
+        </w:tc>
+        <w:tc>
+          <w:tcPr>
+            <w:tcW w:w="1913" w:type="dxa"/>
+            <w:shd w:val="clear" w:color="auto" w:fill="auto"/>
+            <w:tcMar>
+              <w:top w:w="100" w:type="dxa"/>
+              <w:left w:w="100" w:type="dxa"/>
+              <w:bottom w:w="100" w:type="dxa"/>
+              <w:right w:w="100" w:type="dxa"/>
+            </w:tcMar>
+          </w:tcPr>
+          <w:p>
+            <w:pPr>
+              <w:widowControl w:val="0"/>
+              <w:spacing w:line="240" w:lineRule="auto"/>
+              <w:jc w:val="center"/>
+            </w:pPr>
+            <w:r>
+              <w:t>Passed</w:t>
+            </w:r>
           </w:p>
         </w:tc>
       </w:tr>
@@ -5821,8 +6121,8 @@
           <w:szCs w:val="22"/>
         </w:rPr>
       </w:pPr>
-      <w:bookmarkStart w:id="11" w:name="_r5qoh0ofag4f" w:colFirst="0" w:colLast="0"/>
-      <w:bookmarkEnd w:id="11"/>
+      <w:bookmarkStart w:id="10" w:name="_r5qoh0ofag4f" w:colFirst="0" w:colLast="0"/>
+      <w:bookmarkEnd w:id="10"/>
       <w:r>
         <w:rPr>
           <w:b/>
@@ -6118,7 +6418,6 @@
             <w:pPr>
               <w:widowControl w:val="0"/>
               <w:spacing w:line="240" w:lineRule="auto"/>
-              <w:jc w:val="center"/>
             </w:pPr>
             <w:r>
               <w:t>Go to login page</w:t>
@@ -6142,18 +6441,7 @@
               <w:spacing w:line="240" w:lineRule="auto"/>
             </w:pPr>
             <w:r>
-              <w:t>Url: “</w:t>
-            </w:r>
-            <w:hyperlink r:id="rId13">
-              <w:r>
-                <w:rPr>
-                  <w:highlight w:val="white"/>
-                </w:rPr>
-                <w:t>http://localhost:8100/admin</w:t>
-              </w:r>
-            </w:hyperlink>
-            <w:r>
-              <w:t>”</w:t>
+              <w:t>Url: “http://localhost:8000/accounts/login/”</w:t>
             </w:r>
           </w:p>
         </w:tc>
@@ -6194,6 +6482,24 @@
               <w:widowControl w:val="0"/>
               <w:spacing w:line="240" w:lineRule="auto"/>
             </w:pPr>
+            <w:r>
+              <w:t>System displays login page</w:t>
+            </w:r>
+          </w:p>
+          <w:p>
+            <w:pPr>
+              <w:widowControl w:val="0"/>
+              <w:spacing w:line="240" w:lineRule="auto"/>
+            </w:pPr>
+          </w:p>
+          <w:p>
+            <w:pPr>
+              <w:widowControl w:val="0"/>
+              <w:spacing w:line="240" w:lineRule="auto"/>
+            </w:pPr>
+            <w:r>
+              <w:t>Webpage displays the Username and Password textbox fields</w:t>
+            </w:r>
           </w:p>
         </w:tc>
         <w:tc>
@@ -6211,7 +6517,11 @@
             <w:pPr>
               <w:widowControl w:val="0"/>
               <w:spacing w:line="240" w:lineRule="auto"/>
-            </w:pPr>
+              <w:jc w:val="center"/>
+            </w:pPr>
+            <w:r>
+              <w:t>Passed</w:t>
+            </w:r>
           </w:p>
         </w:tc>
       </w:tr>
@@ -6253,7 +6563,6 @@
             <w:pPr>
               <w:widowControl w:val="0"/>
               <w:spacing w:line="240" w:lineRule="auto"/>
-              <w:jc w:val="center"/>
             </w:pPr>
             <w:r>
               <w:t xml:space="preserve">User enters registered username and password </w:t>
@@ -6275,7 +6584,6 @@
             <w:pPr>
               <w:widowControl w:val="0"/>
               <w:spacing w:line="240" w:lineRule="auto"/>
-              <w:jc w:val="center"/>
             </w:pPr>
             <w:r>
               <w:t>Username: “superuser”</w:t>
@@ -6285,7 +6593,6 @@
             <w:pPr>
               <w:widowControl w:val="0"/>
               <w:spacing w:line="240" w:lineRule="auto"/>
-              <w:jc w:val="center"/>
             </w:pPr>
             <w:r>
               <w:t>Password: “superuser123”</w:t>
@@ -6307,7 +6614,6 @@
             <w:pPr>
               <w:widowControl w:val="0"/>
               <w:spacing w:line="240" w:lineRule="auto"/>
-              <w:jc w:val="center"/>
             </w:pPr>
             <w:r>
               <w:t>System display credentials in fields</w:t>
@@ -6330,6 +6636,9 @@
               <w:widowControl w:val="0"/>
               <w:spacing w:line="240" w:lineRule="auto"/>
             </w:pPr>
+            <w:r>
+              <w:t>System display credentials in fields</w:t>
+            </w:r>
           </w:p>
         </w:tc>
         <w:tc>
@@ -6347,6 +6656,7 @@
             <w:pPr>
               <w:widowControl w:val="0"/>
               <w:spacing w:line="240" w:lineRule="auto"/>
+              <w:jc w:val="center"/>
             </w:pPr>
           </w:p>
         </w:tc>
@@ -6389,7 +6699,6 @@
             <w:pPr>
               <w:widowControl w:val="0"/>
               <w:spacing w:line="240" w:lineRule="auto"/>
-              <w:jc w:val="center"/>
             </w:pPr>
             <w:r>
               <w:t>User logins with credentials provided</w:t>
@@ -6411,7 +6720,6 @@
             <w:pPr>
               <w:widowControl w:val="0"/>
               <w:spacing w:line="240" w:lineRule="auto"/>
-              <w:jc w:val="center"/>
             </w:pPr>
             <w:r>
               <w:t>User presses login button</w:t>
@@ -6433,7 +6741,6 @@
             <w:pPr>
               <w:widowControl w:val="0"/>
               <w:spacing w:line="240" w:lineRule="auto"/>
-              <w:jc w:val="center"/>
             </w:pPr>
             <w:r>
               <w:t>System display To-Do page</w:t>
@@ -6443,7 +6750,6 @@
             <w:pPr>
               <w:widowControl w:val="0"/>
               <w:spacing w:line="240" w:lineRule="auto"/>
-              <w:jc w:val="center"/>
             </w:pPr>
             <w:r>
               <w:t>with To-Do</w:t>
@@ -6453,7 +6759,6 @@
             <w:pPr>
               <w:widowControl w:val="0"/>
               <w:spacing w:line="240" w:lineRule="auto"/>
-              <w:jc w:val="center"/>
             </w:pPr>
             <w:r>
               <w:t>Items shown</w:t>
@@ -6476,6 +6781,9 @@
               <w:widowControl w:val="0"/>
               <w:spacing w:line="240" w:lineRule="auto"/>
             </w:pPr>
+            <w:r>
+              <w:t>System display the To-Do Items in the To-do Page</w:t>
+            </w:r>
           </w:p>
         </w:tc>
         <w:tc>
@@ -6493,7 +6801,11 @@
             <w:pPr>
               <w:widowControl w:val="0"/>
               <w:spacing w:line="240" w:lineRule="auto"/>
-            </w:pPr>
+              <w:jc w:val="center"/>
+            </w:pPr>
+            <w:r>
+              <w:t>Passed</w:t>
+            </w:r>
           </w:p>
         </w:tc>
       </w:tr>
@@ -6509,8 +6821,8 @@
           <w:b/>
         </w:rPr>
       </w:pPr>
-      <w:bookmarkStart w:id="12" w:name="_h6cscvn45e0" w:colFirst="0" w:colLast="0"/>
-      <w:bookmarkEnd w:id="12"/>
+      <w:bookmarkStart w:id="11" w:name="_h6cscvn45e0" w:colFirst="0" w:colLast="0"/>
+      <w:bookmarkEnd w:id="11"/>
       <w:r>
         <w:rPr>
           <w:b/>
@@ -6548,8 +6860,8 @@
           <w:szCs w:val="22"/>
         </w:rPr>
       </w:pPr>
-      <w:bookmarkStart w:id="13" w:name="_490t0m3bkilh" w:colFirst="0" w:colLast="0"/>
-      <w:bookmarkEnd w:id="13"/>
+      <w:bookmarkStart w:id="12" w:name="_490t0m3bkilh" w:colFirst="0" w:colLast="0"/>
+      <w:bookmarkEnd w:id="12"/>
       <w:r>
         <w:rPr>
           <w:b/>
@@ -6871,19 +7183,17 @@
             <w:r>
               <w:t>Url: “</w:t>
             </w:r>
-            <w:hyperlink r:id="rId14">
+            <w:hyperlink r:id="rId9">
               <w:r>
                 <w:rPr>
-                  <w:highlight w:val="white"/>
+                  <w:color w:val="1155CC"/>
+                  <w:u w:val="single"/>
                 </w:rPr>
-                <w:t>http://localhost:8100</w:t>
+                <w:t>http://localhost:8000/todo/</w:t>
               </w:r>
             </w:hyperlink>
             <w:r>
-              <w:rPr>
-                <w:highlight w:val="white"/>
-              </w:rPr>
-              <w:t>:”</w:t>
+              <w:t>”</w:t>
             </w:r>
           </w:p>
         </w:tc>
@@ -6924,6 +7234,9 @@
               <w:widowControl w:val="0"/>
               <w:spacing w:line="240" w:lineRule="auto"/>
             </w:pPr>
+            <w:r>
+              <w:t>System displays the To Do Page</w:t>
+            </w:r>
           </w:p>
         </w:tc>
         <w:tc>
@@ -6941,7 +7254,11 @@
             <w:pPr>
               <w:widowControl w:val="0"/>
               <w:spacing w:line="240" w:lineRule="auto"/>
-            </w:pPr>
+              <w:jc w:val="center"/>
+            </w:pPr>
+            <w:r>
+              <w:t>Passed</w:t>
+            </w:r>
           </w:p>
         </w:tc>
       </w:tr>
@@ -7050,6 +7367,9 @@
               <w:widowControl w:val="0"/>
               <w:spacing w:line="240" w:lineRule="auto"/>
             </w:pPr>
+            <w:r>
+              <w:t>System prompt to select item for deletion</w:t>
+            </w:r>
           </w:p>
         </w:tc>
         <w:tc>
@@ -7067,7 +7387,11 @@
             <w:pPr>
               <w:widowControl w:val="0"/>
               <w:spacing w:line="240" w:lineRule="auto"/>
-            </w:pPr>
+              <w:jc w:val="center"/>
+            </w:pPr>
+            <w:r>
+              <w:t>Passed</w:t>
+            </w:r>
           </w:p>
         </w:tc>
       </w:tr>
@@ -7131,8 +7455,8 @@
           <w:szCs w:val="22"/>
         </w:rPr>
       </w:pPr>
-      <w:bookmarkStart w:id="14" w:name="_a2ez5d8gy0a1" w:colFirst="0" w:colLast="0"/>
-      <w:bookmarkEnd w:id="14"/>
+      <w:bookmarkStart w:id="13" w:name="_a2ez5d8gy0a1" w:colFirst="0" w:colLast="0"/>
+      <w:bookmarkEnd w:id="13"/>
       <w:r>
         <w:rPr>
           <w:b/>
@@ -7214,10 +7538,10 @@
       <w:tblGrid>
         <w:gridCol w:w="841"/>
         <w:gridCol w:w="2126"/>
-        <w:gridCol w:w="2835"/>
-        <w:gridCol w:w="2238"/>
-        <w:gridCol w:w="2460"/>
-        <w:gridCol w:w="2460"/>
+        <w:gridCol w:w="2268"/>
+        <w:gridCol w:w="2805"/>
+        <w:gridCol w:w="3007"/>
+        <w:gridCol w:w="1913"/>
       </w:tblGrid>
       <w:tr>
         <w:tc>
@@ -7278,7 +7602,7 @@
         </w:tc>
         <w:tc>
           <w:tcPr>
-            <w:tcW w:w="2835" w:type="dxa"/>
+            <w:tcW w:w="2268" w:type="dxa"/>
             <w:shd w:val="clear" w:color="auto" w:fill="auto"/>
             <w:tcMar>
               <w:top w:w="100" w:type="dxa"/>
@@ -7306,7 +7630,7 @@
         </w:tc>
         <w:tc>
           <w:tcPr>
-            <w:tcW w:w="2238" w:type="dxa"/>
+            <w:tcW w:w="2805" w:type="dxa"/>
             <w:shd w:val="clear" w:color="auto" w:fill="auto"/>
             <w:tcMar>
               <w:top w:w="100" w:type="dxa"/>
@@ -7334,7 +7658,7 @@
         </w:tc>
         <w:tc>
           <w:tcPr>
-            <w:tcW w:w="2460" w:type="dxa"/>
+            <w:tcW w:w="3007" w:type="dxa"/>
             <w:shd w:val="clear" w:color="auto" w:fill="auto"/>
             <w:tcMar>
               <w:top w:w="100" w:type="dxa"/>
@@ -7362,7 +7686,7 @@
         </w:tc>
         <w:tc>
           <w:tcPr>
-            <w:tcW w:w="2460" w:type="dxa"/>
+            <w:tcW w:w="1913" w:type="dxa"/>
             <w:shd w:val="clear" w:color="auto" w:fill="auto"/>
             <w:tcMar>
               <w:top w:w="100" w:type="dxa"/>
@@ -7436,7 +7760,7 @@
         </w:tc>
         <w:tc>
           <w:tcPr>
-            <w:tcW w:w="2835" w:type="dxa"/>
+            <w:tcW w:w="2268" w:type="dxa"/>
             <w:shd w:val="clear" w:color="auto" w:fill="auto"/>
             <w:tcMar>
               <w:top w:w="100" w:type="dxa"/>
@@ -7453,25 +7777,23 @@
             <w:r>
               <w:t>Url: “</w:t>
             </w:r>
-            <w:hyperlink r:id="rId15">
+            <w:hyperlink r:id="rId10">
               <w:r>
                 <w:rPr>
-                  <w:highlight w:val="white"/>
+                  <w:color w:val="1155CC"/>
+                  <w:u w:val="single"/>
                 </w:rPr>
-                <w:t>http://localhost:8100</w:t>
+                <w:t>http://localhost:8000/todo/</w:t>
               </w:r>
             </w:hyperlink>
             <w:r>
-              <w:rPr>
-                <w:highlight w:val="white"/>
-              </w:rPr>
-              <w:t>:”</w:t>
-            </w:r>
-          </w:p>
-        </w:tc>
-        <w:tc>
-          <w:tcPr>
-            <w:tcW w:w="2238" w:type="dxa"/>
+              <w:t>”</w:t>
+            </w:r>
+          </w:p>
+        </w:tc>
+        <w:tc>
+          <w:tcPr>
+            <w:tcW w:w="2805" w:type="dxa"/>
             <w:shd w:val="clear" w:color="auto" w:fill="auto"/>
             <w:tcMar>
               <w:top w:w="100" w:type="dxa"/>
@@ -7492,38 +7814,45 @@
         </w:tc>
         <w:tc>
           <w:tcPr>
-            <w:tcW w:w="2460" w:type="dxa"/>
-            <w:shd w:val="clear" w:color="auto" w:fill="auto"/>
-            <w:tcMar>
-              <w:top w:w="100" w:type="dxa"/>
-              <w:left w:w="100" w:type="dxa"/>
-              <w:bottom w:w="100" w:type="dxa"/>
-              <w:right w:w="100" w:type="dxa"/>
-            </w:tcMar>
-          </w:tcPr>
-          <w:p>
-            <w:pPr>
-              <w:widowControl w:val="0"/>
-              <w:spacing w:line="240" w:lineRule="auto"/>
-            </w:pPr>
-          </w:p>
-        </w:tc>
-        <w:tc>
-          <w:tcPr>
-            <w:tcW w:w="2460" w:type="dxa"/>
-            <w:shd w:val="clear" w:color="auto" w:fill="auto"/>
-            <w:tcMar>
-              <w:top w:w="100" w:type="dxa"/>
-              <w:left w:w="100" w:type="dxa"/>
-              <w:bottom w:w="100" w:type="dxa"/>
-              <w:right w:w="100" w:type="dxa"/>
-            </w:tcMar>
-          </w:tcPr>
-          <w:p>
-            <w:pPr>
-              <w:widowControl w:val="0"/>
-              <w:spacing w:line="240" w:lineRule="auto"/>
-            </w:pPr>
+            <w:tcW w:w="3007" w:type="dxa"/>
+            <w:shd w:val="clear" w:color="auto" w:fill="auto"/>
+            <w:tcMar>
+              <w:top w:w="100" w:type="dxa"/>
+              <w:left w:w="100" w:type="dxa"/>
+              <w:bottom w:w="100" w:type="dxa"/>
+              <w:right w:w="100" w:type="dxa"/>
+            </w:tcMar>
+          </w:tcPr>
+          <w:p>
+            <w:pPr>
+              <w:widowControl w:val="0"/>
+              <w:spacing w:line="240" w:lineRule="auto"/>
+            </w:pPr>
+            <w:r>
+              <w:t>System displays the To Do Page</w:t>
+            </w:r>
+          </w:p>
+        </w:tc>
+        <w:tc>
+          <w:tcPr>
+            <w:tcW w:w="1913" w:type="dxa"/>
+            <w:shd w:val="clear" w:color="auto" w:fill="auto"/>
+            <w:tcMar>
+              <w:top w:w="100" w:type="dxa"/>
+              <w:left w:w="100" w:type="dxa"/>
+              <w:bottom w:w="100" w:type="dxa"/>
+              <w:right w:w="100" w:type="dxa"/>
+            </w:tcMar>
+          </w:tcPr>
+          <w:p>
+            <w:pPr>
+              <w:widowControl w:val="0"/>
+              <w:spacing w:line="240" w:lineRule="auto"/>
+              <w:jc w:val="center"/>
+            </w:pPr>
+            <w:r>
+              <w:t>Passed</w:t>
+            </w:r>
           </w:p>
         </w:tc>
       </w:tr>
@@ -7574,76 +7903,28 @@
         </w:tc>
         <w:tc>
           <w:tcPr>
-            <w:tcW w:w="2835" w:type="dxa"/>
-            <w:shd w:val="clear" w:color="auto" w:fill="auto"/>
-            <w:tcMar>
-              <w:top w:w="100" w:type="dxa"/>
-              <w:left w:w="100" w:type="dxa"/>
-              <w:bottom w:w="100" w:type="dxa"/>
-              <w:right w:w="100" w:type="dxa"/>
-            </w:tcMar>
-          </w:tcPr>
-          <w:p>
-            <w:pPr>
-              <w:widowControl w:val="0"/>
-              <w:spacing w:line="240" w:lineRule="auto"/>
-            </w:pPr>
-            <w:r>
-              <w:t>User selects item as follows:</w:t>
-            </w:r>
-          </w:p>
-          <w:p>
-            <w:pPr>
-              <w:widowControl w:val="0"/>
-              <w:spacing w:line="240" w:lineRule="auto"/>
-            </w:pPr>
-          </w:p>
-          <w:p>
-            <w:pPr>
-              <w:widowControl w:val="0"/>
-              <w:spacing w:line="240" w:lineRule="auto"/>
-            </w:pPr>
-            <w:r>
-              <w:t xml:space="preserve">Description: “Test </w:t>
-            </w:r>
-            <w:proofErr w:type="gramStart"/>
-            <w:r>
-              <w:t>program“</w:t>
-            </w:r>
-            <w:proofErr w:type="gramEnd"/>
-          </w:p>
-          <w:p>
-            <w:pPr>
-              <w:widowControl w:val="0"/>
-              <w:spacing w:line="240" w:lineRule="auto"/>
-            </w:pPr>
-            <w:proofErr w:type="spellStart"/>
-            <w:r>
-              <w:t>Category</w:t>
-            </w:r>
-            <w:proofErr w:type="gramStart"/>
-            <w:r>
-              <w:t>:”Testing</w:t>
-            </w:r>
-            <w:proofErr w:type="spellEnd"/>
-            <w:proofErr w:type="gramEnd"/>
-            <w:r>
-              <w:t>”</w:t>
-            </w:r>
-          </w:p>
-          <w:p>
-            <w:pPr>
-              <w:widowControl w:val="0"/>
-              <w:spacing w:line="240" w:lineRule="auto"/>
-            </w:pPr>
-            <w:r>
-              <w:t>Due Date:”2020/4/1”</w:t>
-            </w:r>
-          </w:p>
-        </w:tc>
-        <w:tc>
-          <w:tcPr>
-            <w:tcW w:w="2238" w:type="dxa"/>
+            <w:tcW w:w="2268" w:type="dxa"/>
+            <w:shd w:val="clear" w:color="auto" w:fill="auto"/>
+            <w:tcMar>
+              <w:top w:w="100" w:type="dxa"/>
+              <w:left w:w="100" w:type="dxa"/>
+              <w:bottom w:w="100" w:type="dxa"/>
+              <w:right w:w="100" w:type="dxa"/>
+            </w:tcMar>
+          </w:tcPr>
+          <w:p>
+            <w:pPr>
+              <w:widowControl w:val="0"/>
+              <w:spacing w:line="240" w:lineRule="auto"/>
+            </w:pPr>
+            <w:r>
+              <w:t>User selects item to be deleted</w:t>
+            </w:r>
+          </w:p>
+        </w:tc>
+        <w:tc>
+          <w:tcPr>
+            <w:tcW w:w="2805" w:type="dxa"/>
             <w:shd w:val="clear" w:color="auto" w:fill="auto"/>
             <w:tcMar>
               <w:top w:w="100" w:type="dxa"/>
@@ -7665,37 +7946,41 @@
         </w:tc>
         <w:tc>
           <w:tcPr>
-            <w:tcW w:w="2460" w:type="dxa"/>
-            <w:shd w:val="clear" w:color="auto" w:fill="auto"/>
-            <w:tcMar>
-              <w:top w:w="100" w:type="dxa"/>
-              <w:left w:w="100" w:type="dxa"/>
-              <w:bottom w:w="100" w:type="dxa"/>
-              <w:right w:w="100" w:type="dxa"/>
-            </w:tcMar>
-          </w:tcPr>
-          <w:p>
-            <w:pPr>
-              <w:widowControl w:val="0"/>
-              <w:spacing w:line="240" w:lineRule="auto"/>
-            </w:pPr>
-          </w:p>
-        </w:tc>
-        <w:tc>
-          <w:tcPr>
-            <w:tcW w:w="2460" w:type="dxa"/>
-            <w:shd w:val="clear" w:color="auto" w:fill="auto"/>
-            <w:tcMar>
-              <w:top w:w="100" w:type="dxa"/>
-              <w:left w:w="100" w:type="dxa"/>
-              <w:bottom w:w="100" w:type="dxa"/>
-              <w:right w:w="100" w:type="dxa"/>
-            </w:tcMar>
-          </w:tcPr>
-          <w:p>
-            <w:pPr>
-              <w:widowControl w:val="0"/>
-              <w:spacing w:line="240" w:lineRule="auto"/>
+            <w:tcW w:w="3007" w:type="dxa"/>
+            <w:shd w:val="clear" w:color="auto" w:fill="auto"/>
+            <w:tcMar>
+              <w:top w:w="100" w:type="dxa"/>
+              <w:left w:w="100" w:type="dxa"/>
+              <w:bottom w:w="100" w:type="dxa"/>
+              <w:right w:w="100" w:type="dxa"/>
+            </w:tcMar>
+          </w:tcPr>
+          <w:p>
+            <w:pPr>
+              <w:widowControl w:val="0"/>
+              <w:spacing w:line="240" w:lineRule="auto"/>
+            </w:pPr>
+            <w:r>
+              <w:t>No tick was shown however the item is deleted from the list</w:t>
+            </w:r>
+          </w:p>
+        </w:tc>
+        <w:tc>
+          <w:tcPr>
+            <w:tcW w:w="1913" w:type="dxa"/>
+            <w:shd w:val="clear" w:color="auto" w:fill="auto"/>
+            <w:tcMar>
+              <w:top w:w="100" w:type="dxa"/>
+              <w:left w:w="100" w:type="dxa"/>
+              <w:bottom w:w="100" w:type="dxa"/>
+              <w:right w:w="100" w:type="dxa"/>
+            </w:tcMar>
+          </w:tcPr>
+          <w:p>
+            <w:pPr>
+              <w:widowControl w:val="0"/>
+              <w:spacing w:line="240" w:lineRule="auto"/>
+              <w:jc w:val="center"/>
             </w:pPr>
           </w:p>
         </w:tc>
@@ -7747,7 +8032,7 @@
         </w:tc>
         <w:tc>
           <w:tcPr>
-            <w:tcW w:w="2835" w:type="dxa"/>
+            <w:tcW w:w="2268" w:type="dxa"/>
             <w:shd w:val="clear" w:color="auto" w:fill="auto"/>
             <w:tcMar>
               <w:top w:w="100" w:type="dxa"/>
@@ -7768,7 +8053,7 @@
         </w:tc>
         <w:tc>
           <w:tcPr>
-            <w:tcW w:w="2238" w:type="dxa"/>
+            <w:tcW w:w="2805" w:type="dxa"/>
             <w:shd w:val="clear" w:color="auto" w:fill="auto"/>
             <w:tcMar>
               <w:top w:w="100" w:type="dxa"/>
@@ -7790,38 +8075,60 @@
         </w:tc>
         <w:tc>
           <w:tcPr>
-            <w:tcW w:w="2460" w:type="dxa"/>
-            <w:shd w:val="clear" w:color="auto" w:fill="auto"/>
-            <w:tcMar>
-              <w:top w:w="100" w:type="dxa"/>
-              <w:left w:w="100" w:type="dxa"/>
-              <w:bottom w:w="100" w:type="dxa"/>
-              <w:right w:w="100" w:type="dxa"/>
-            </w:tcMar>
-          </w:tcPr>
-          <w:p>
-            <w:pPr>
-              <w:widowControl w:val="0"/>
-              <w:spacing w:line="240" w:lineRule="auto"/>
-            </w:pPr>
-          </w:p>
-        </w:tc>
-        <w:tc>
-          <w:tcPr>
-            <w:tcW w:w="2460" w:type="dxa"/>
-            <w:shd w:val="clear" w:color="auto" w:fill="auto"/>
-            <w:tcMar>
-              <w:top w:w="100" w:type="dxa"/>
-              <w:left w:w="100" w:type="dxa"/>
-              <w:bottom w:w="100" w:type="dxa"/>
-              <w:right w:w="100" w:type="dxa"/>
-            </w:tcMar>
-          </w:tcPr>
-          <w:p>
-            <w:pPr>
-              <w:widowControl w:val="0"/>
-              <w:spacing w:line="240" w:lineRule="auto"/>
-            </w:pPr>
+            <w:tcW w:w="3007" w:type="dxa"/>
+            <w:shd w:val="clear" w:color="auto" w:fill="auto"/>
+            <w:tcMar>
+              <w:top w:w="100" w:type="dxa"/>
+              <w:left w:w="100" w:type="dxa"/>
+              <w:bottom w:w="100" w:type="dxa"/>
+              <w:right w:w="100" w:type="dxa"/>
+            </w:tcMar>
+          </w:tcPr>
+          <w:p>
+            <w:pPr>
+              <w:widowControl w:val="0"/>
+              <w:spacing w:line="240" w:lineRule="auto"/>
+            </w:pPr>
+            <w:r>
+              <w:t>The item is deleted.</w:t>
+            </w:r>
+          </w:p>
+          <w:p>
+            <w:pPr>
+              <w:widowControl w:val="0"/>
+              <w:spacing w:line="240" w:lineRule="auto"/>
+            </w:pPr>
+          </w:p>
+          <w:p>
+            <w:pPr>
+              <w:widowControl w:val="0"/>
+              <w:spacing w:line="240" w:lineRule="auto"/>
+            </w:pPr>
+            <w:r>
+              <w:t>No system message was shown with the deletion of the item</w:t>
+            </w:r>
+          </w:p>
+        </w:tc>
+        <w:tc>
+          <w:tcPr>
+            <w:tcW w:w="1913" w:type="dxa"/>
+            <w:shd w:val="clear" w:color="auto" w:fill="auto"/>
+            <w:tcMar>
+              <w:top w:w="100" w:type="dxa"/>
+              <w:left w:w="100" w:type="dxa"/>
+              <w:bottom w:w="100" w:type="dxa"/>
+              <w:right w:w="100" w:type="dxa"/>
+            </w:tcMar>
+          </w:tcPr>
+          <w:p>
+            <w:pPr>
+              <w:widowControl w:val="0"/>
+              <w:spacing w:line="240" w:lineRule="auto"/>
+              <w:jc w:val="center"/>
+            </w:pPr>
+            <w:r>
+              <w:t>Fail</w:t>
+            </w:r>
           </w:p>
         </w:tc>
       </w:tr>
@@ -7872,42 +8179,36 @@
         </w:tc>
         <w:tc>
           <w:tcPr>
-            <w:tcW w:w="2835" w:type="dxa"/>
-            <w:shd w:val="clear" w:color="auto" w:fill="auto"/>
-            <w:tcMar>
-              <w:top w:w="100" w:type="dxa"/>
-              <w:left w:w="100" w:type="dxa"/>
-              <w:bottom w:w="100" w:type="dxa"/>
-              <w:right w:w="100" w:type="dxa"/>
-            </w:tcMar>
-          </w:tcPr>
-          <w:p>
-            <w:pPr>
-              <w:widowControl w:val="0"/>
-              <w:spacing w:line="240" w:lineRule="auto"/>
-            </w:pPr>
-            <w:r>
-              <w:t>Url: “</w:t>
-            </w:r>
-            <w:hyperlink r:id="rId16">
-              <w:r>
-                <w:rPr>
-                  <w:highlight w:val="white"/>
-                </w:rPr>
-                <w:t>http://localhost:8100</w:t>
-              </w:r>
-            </w:hyperlink>
-            <w:r>
-              <w:rPr>
-                <w:highlight w:val="white"/>
-              </w:rPr>
-              <w:t>:”</w:t>
-            </w:r>
-          </w:p>
-        </w:tc>
-        <w:tc>
-          <w:tcPr>
-            <w:tcW w:w="2238" w:type="dxa"/>
+            <w:tcW w:w="2268" w:type="dxa"/>
+            <w:shd w:val="clear" w:color="auto" w:fill="auto"/>
+            <w:tcMar>
+              <w:top w:w="100" w:type="dxa"/>
+              <w:left w:w="100" w:type="dxa"/>
+              <w:bottom w:w="100" w:type="dxa"/>
+              <w:right w:w="100" w:type="dxa"/>
+            </w:tcMar>
+          </w:tcPr>
+          <w:p>
+            <w:pPr>
+              <w:widowControl w:val="0"/>
+              <w:spacing w:line="240" w:lineRule="auto"/>
+            </w:pPr>
+            <w:r>
+              <w:t>Url: “http://localhost:8000/</w:t>
+            </w:r>
+            <w:proofErr w:type="spellStart"/>
+            <w:r>
+              <w:t>todo</w:t>
+            </w:r>
+            <w:proofErr w:type="spellEnd"/>
+            <w:r>
+              <w:t>/”</w:t>
+            </w:r>
+          </w:p>
+        </w:tc>
+        <w:tc>
+          <w:tcPr>
+            <w:tcW w:w="2805" w:type="dxa"/>
             <w:shd w:val="clear" w:color="auto" w:fill="auto"/>
             <w:tcMar>
               <w:top w:w="100" w:type="dxa"/>
@@ -7929,38 +8230,45 @@
         </w:tc>
         <w:tc>
           <w:tcPr>
-            <w:tcW w:w="2460" w:type="dxa"/>
-            <w:shd w:val="clear" w:color="auto" w:fill="auto"/>
-            <w:tcMar>
-              <w:top w:w="100" w:type="dxa"/>
-              <w:left w:w="100" w:type="dxa"/>
-              <w:bottom w:w="100" w:type="dxa"/>
-              <w:right w:w="100" w:type="dxa"/>
-            </w:tcMar>
-          </w:tcPr>
-          <w:p>
-            <w:pPr>
-              <w:widowControl w:val="0"/>
-              <w:spacing w:line="240" w:lineRule="auto"/>
-            </w:pPr>
-          </w:p>
-        </w:tc>
-        <w:tc>
-          <w:tcPr>
-            <w:tcW w:w="2460" w:type="dxa"/>
-            <w:shd w:val="clear" w:color="auto" w:fill="auto"/>
-            <w:tcMar>
-              <w:top w:w="100" w:type="dxa"/>
-              <w:left w:w="100" w:type="dxa"/>
-              <w:bottom w:w="100" w:type="dxa"/>
-              <w:right w:w="100" w:type="dxa"/>
-            </w:tcMar>
-          </w:tcPr>
-          <w:p>
-            <w:pPr>
-              <w:widowControl w:val="0"/>
-              <w:spacing w:line="240" w:lineRule="auto"/>
-            </w:pPr>
+            <w:tcW w:w="3007" w:type="dxa"/>
+            <w:shd w:val="clear" w:color="auto" w:fill="auto"/>
+            <w:tcMar>
+              <w:top w:w="100" w:type="dxa"/>
+              <w:left w:w="100" w:type="dxa"/>
+              <w:bottom w:w="100" w:type="dxa"/>
+              <w:right w:w="100" w:type="dxa"/>
+            </w:tcMar>
+          </w:tcPr>
+          <w:p>
+            <w:pPr>
+              <w:widowControl w:val="0"/>
+              <w:spacing w:line="240" w:lineRule="auto"/>
+            </w:pPr>
+            <w:r>
+              <w:t>System does not show the deleted item</w:t>
+            </w:r>
+          </w:p>
+        </w:tc>
+        <w:tc>
+          <w:tcPr>
+            <w:tcW w:w="1913" w:type="dxa"/>
+            <w:shd w:val="clear" w:color="auto" w:fill="auto"/>
+            <w:tcMar>
+              <w:top w:w="100" w:type="dxa"/>
+              <w:left w:w="100" w:type="dxa"/>
+              <w:bottom w:w="100" w:type="dxa"/>
+              <w:right w:w="100" w:type="dxa"/>
+            </w:tcMar>
+          </w:tcPr>
+          <w:p>
+            <w:pPr>
+              <w:widowControl w:val="0"/>
+              <w:spacing w:line="240" w:lineRule="auto"/>
+              <w:jc w:val="center"/>
+            </w:pPr>
+            <w:r>
+              <w:t>Passed</w:t>
+            </w:r>
           </w:p>
         </w:tc>
       </w:tr>
@@ -7975,10 +8283,10 @@
           <w:szCs w:val="22"/>
         </w:rPr>
       </w:pPr>
-      <w:bookmarkStart w:id="15" w:name="_wrldoadfr7tj" w:colFirst="0" w:colLast="0"/>
-      <w:bookmarkStart w:id="16" w:name="_j88480l7e9vd" w:colFirst="0" w:colLast="0"/>
+      <w:bookmarkStart w:id="14" w:name="_wrldoadfr7tj" w:colFirst="0" w:colLast="0"/>
+      <w:bookmarkStart w:id="15" w:name="_j88480l7e9vd" w:colFirst="0" w:colLast="0"/>
+      <w:bookmarkEnd w:id="14"/>
       <w:bookmarkEnd w:id="15"/>
-      <w:bookmarkEnd w:id="16"/>
       <w:r>
         <w:rPr>
           <w:b/>
@@ -7999,8 +8307,8 @@
           <w:szCs w:val="22"/>
         </w:rPr>
       </w:pPr>
-      <w:bookmarkStart w:id="17" w:name="_ao51f38kewik" w:colFirst="0" w:colLast="0"/>
-      <w:bookmarkEnd w:id="17"/>
+      <w:bookmarkStart w:id="16" w:name="_ao51f38kewik" w:colFirst="0" w:colLast="0"/>
+      <w:bookmarkEnd w:id="16"/>
       <w:r>
         <w:rPr>
           <w:b/>
@@ -8036,10 +8344,7 @@
         <w:t>Prerequisite:</w:t>
       </w:r>
       <w:r>
-        <w:t xml:space="preserve"> Items added in To-Do pa</w:t>
-      </w:r>
-      <w:r>
-        <w:t>ge</w:t>
+        <w:t xml:space="preserve"> Items added in To-Do page</w:t>
       </w:r>
     </w:p>
     <w:p>
@@ -8326,19 +8631,17 @@
             <w:r>
               <w:t>Url: “</w:t>
             </w:r>
-            <w:hyperlink r:id="rId17">
+            <w:hyperlink r:id="rId11">
               <w:r>
                 <w:rPr>
-                  <w:highlight w:val="white"/>
+                  <w:color w:val="1155CC"/>
+                  <w:u w:val="single"/>
                 </w:rPr>
-                <w:t>http://localhost:8100</w:t>
+                <w:t>http://localhost:8000/todo/</w:t>
               </w:r>
             </w:hyperlink>
             <w:r>
-              <w:rPr>
-                <w:highlight w:val="white"/>
-              </w:rPr>
-              <w:t>:”</w:t>
+              <w:t>”</w:t>
             </w:r>
           </w:p>
         </w:tc>
@@ -8379,6 +8682,9 @@
               <w:widowControl w:val="0"/>
               <w:spacing w:line="240" w:lineRule="auto"/>
             </w:pPr>
+            <w:r>
+              <w:t>System displays the To Do Page</w:t>
+            </w:r>
           </w:p>
         </w:tc>
         <w:tc>
@@ -8396,7 +8702,11 @@
             <w:pPr>
               <w:widowControl w:val="0"/>
               <w:spacing w:line="240" w:lineRule="auto"/>
-            </w:pPr>
+              <w:jc w:val="center"/>
+            </w:pPr>
+            <w:r>
+              <w:t>Passed</w:t>
+            </w:r>
           </w:p>
         </w:tc>
       </w:tr>
@@ -8462,55 +8772,7 @@
               <w:spacing w:line="240" w:lineRule="auto"/>
             </w:pPr>
             <w:r>
-              <w:t>User selects item as follows:</w:t>
-            </w:r>
-          </w:p>
-          <w:p>
-            <w:pPr>
-              <w:widowControl w:val="0"/>
-              <w:spacing w:line="240" w:lineRule="auto"/>
-            </w:pPr>
-          </w:p>
-          <w:p>
-            <w:pPr>
-              <w:widowControl w:val="0"/>
-              <w:spacing w:line="240" w:lineRule="auto"/>
-            </w:pPr>
-            <w:r>
-              <w:t xml:space="preserve">Description: “Test </w:t>
-            </w:r>
-            <w:proofErr w:type="gramStart"/>
-            <w:r>
-              <w:t>program“</w:t>
-            </w:r>
-            <w:proofErr w:type="gramEnd"/>
-          </w:p>
-          <w:p>
-            <w:pPr>
-              <w:widowControl w:val="0"/>
-              <w:spacing w:line="240" w:lineRule="auto"/>
-            </w:pPr>
-            <w:proofErr w:type="spellStart"/>
-            <w:r>
-              <w:t>Category</w:t>
-            </w:r>
-            <w:proofErr w:type="gramStart"/>
-            <w:r>
-              <w:t>:”Testing</w:t>
-            </w:r>
-            <w:proofErr w:type="spellEnd"/>
-            <w:proofErr w:type="gramEnd"/>
-            <w:r>
-              <w:t>”</w:t>
-            </w:r>
-          </w:p>
-          <w:p>
-            <w:pPr>
-              <w:widowControl w:val="0"/>
-              <w:spacing w:line="240" w:lineRule="auto"/>
-            </w:pPr>
-            <w:r>
-              <w:t>Due Date:”2020/4/1”</w:t>
+              <w:t>User selects item to be archived</w:t>
             </w:r>
           </w:p>
         </w:tc>
@@ -8552,6 +8814,9 @@
               <w:widowControl w:val="0"/>
               <w:spacing w:line="240" w:lineRule="auto"/>
             </w:pPr>
+            <w:r>
+              <w:t>Tick is not displayed beside the item to be archived</w:t>
+            </w:r>
           </w:p>
         </w:tc>
         <w:tc>
@@ -8569,7 +8834,11 @@
             <w:pPr>
               <w:widowControl w:val="0"/>
               <w:spacing w:line="240" w:lineRule="auto"/>
-            </w:pPr>
+              <w:jc w:val="center"/>
+            </w:pPr>
+            <w:r>
+              <w:t>Fail</w:t>
+            </w:r>
           </w:p>
         </w:tc>
       </w:tr>
@@ -8677,6 +8946,9 @@
               <w:widowControl w:val="0"/>
               <w:spacing w:line="240" w:lineRule="auto"/>
             </w:pPr>
+            <w:r>
+              <w:t>Not able to test as the archive feature has not been implemented</w:t>
+            </w:r>
           </w:p>
         </w:tc>
         <w:tc>
@@ -8694,7 +8966,11 @@
             <w:pPr>
               <w:widowControl w:val="0"/>
               <w:spacing w:line="240" w:lineRule="auto"/>
-            </w:pPr>
+              <w:jc w:val="center"/>
+            </w:pPr>
+            <w:r>
+              <w:t>Fail</w:t>
+            </w:r>
           </w:p>
         </w:tc>
       </w:tr>
@@ -8709,10 +8985,10 @@
           <w:szCs w:val="22"/>
         </w:rPr>
       </w:pPr>
-      <w:bookmarkStart w:id="18" w:name="_skaukbtj9wuc" w:colFirst="0" w:colLast="0"/>
-      <w:bookmarkStart w:id="19" w:name="_h0ymijy4k507" w:colFirst="0" w:colLast="0"/>
+      <w:bookmarkStart w:id="17" w:name="_skaukbtj9wuc" w:colFirst="0" w:colLast="0"/>
+      <w:bookmarkStart w:id="18" w:name="_h0ymijy4k507" w:colFirst="0" w:colLast="0"/>
+      <w:bookmarkEnd w:id="17"/>
       <w:bookmarkEnd w:id="18"/>
-      <w:bookmarkEnd w:id="19"/>
     </w:p>
     <w:p>
       <w:pPr>
@@ -8757,8 +9033,8 @@
           <w:szCs w:val="22"/>
         </w:rPr>
       </w:pPr>
-      <w:bookmarkStart w:id="20" w:name="_dksns8viaizf" w:colFirst="0" w:colLast="0"/>
-      <w:bookmarkEnd w:id="20"/>
+      <w:bookmarkStart w:id="19" w:name="_dksns8viaizf" w:colFirst="0" w:colLast="0"/>
+      <w:bookmarkEnd w:id="19"/>
       <w:r>
         <w:rPr>
           <w:b/>
@@ -8902,13 +9178,7 @@
               <w:rPr>
                 <w:b/>
               </w:rPr>
-              <w:t>Action</w:t>
-            </w:r>
-            <w:r>
-              <w:rPr>
-                <w:b/>
-              </w:rPr>
-              <w:t>(s)</w:t>
+              <w:t>Action(s)</w:t>
             </w:r>
           </w:p>
         </w:tc>
@@ -9090,19 +9360,17 @@
             <w:r>
               <w:t>Url: “</w:t>
             </w:r>
-            <w:hyperlink r:id="rId18">
+            <w:hyperlink r:id="rId12">
               <w:r>
                 <w:rPr>
-                  <w:highlight w:val="white"/>
+                  <w:color w:val="1155CC"/>
+                  <w:u w:val="single"/>
                 </w:rPr>
-                <w:t>http://localhost:8100</w:t>
+                <w:t>http://localhost:8000/todo/</w:t>
               </w:r>
             </w:hyperlink>
             <w:r>
-              <w:rPr>
-                <w:highlight w:val="white"/>
-              </w:rPr>
-              <w:t>:”</w:t>
+              <w:t>”</w:t>
             </w:r>
           </w:p>
         </w:tc>
@@ -9145,6 +9413,9 @@
               <w:spacing w:line="240" w:lineRule="auto"/>
               <w:jc w:val="center"/>
             </w:pPr>
+            <w:r>
+              <w:t>System displays the To Do Page</w:t>
+            </w:r>
           </w:p>
         </w:tc>
         <w:tc>
@@ -9164,6 +9435,9 @@
               <w:spacing w:line="240" w:lineRule="auto"/>
               <w:jc w:val="center"/>
             </w:pPr>
+            <w:r>
+              <w:t>Passed</w:t>
+            </w:r>
           </w:p>
         </w:tc>
       </w:tr>
@@ -9281,6 +9555,9 @@
               <w:spacing w:line="240" w:lineRule="auto"/>
               <w:jc w:val="center"/>
             </w:pPr>
+            <w:r>
+              <w:t>History page displays the created/deleted items</w:t>
+            </w:r>
           </w:p>
         </w:tc>
         <w:tc>
@@ -9300,6 +9577,9 @@
               <w:spacing w:line="240" w:lineRule="auto"/>
               <w:jc w:val="center"/>
             </w:pPr>
+            <w:r>
+              <w:t>Passed</w:t>
+            </w:r>
           </w:p>
         </w:tc>
       </w:tr>
@@ -9309,8 +9589,8 @@
         <w:pStyle w:val="Heading1"/>
         <w:spacing w:before="240" w:after="240"/>
       </w:pPr>
-      <w:bookmarkStart w:id="21" w:name="_pnobzw5cimr8" w:colFirst="0" w:colLast="0"/>
-      <w:bookmarkEnd w:id="21"/>
+      <w:bookmarkStart w:id="20" w:name="_pnobzw5cimr8" w:colFirst="0" w:colLast="0"/>
+      <w:bookmarkEnd w:id="20"/>
     </w:p>
     <w:p>
       <w:pPr>
@@ -9318,14 +9598,16 @@
           <w:b/>
         </w:rPr>
       </w:pPr>
-      <w:bookmarkStart w:id="22" w:name="_9jc573bxgryo" w:colFirst="0" w:colLast="0"/>
+      <w:bookmarkStart w:id="21" w:name="_9jc573bxgryo" w:colFirst="0" w:colLast="0"/>
+      <w:bookmarkEnd w:id="21"/>
+      <w:r>
+        <w:rPr>
+          <w:b/>
+        </w:rPr>
+        <w:br w:type="page"/>
+      </w:r>
+      <w:bookmarkStart w:id="22" w:name="_GoBack"/>
       <w:bookmarkEnd w:id="22"/>
-      <w:r>
-        <w:rPr>
-          <w:b/>
-        </w:rPr>
-        <w:br w:type="page"/>
-      </w:r>
     </w:p>
     <w:p>
       <w:pPr>
@@ -9372,7 +9654,7 @@
       <w:r>
         <w:t xml:space="preserve">Retrieved from </w:t>
       </w:r>
-      <w:hyperlink r:id="rId19">
+      <w:hyperlink r:id="rId13">
         <w:r>
           <w:rPr>
             <w:color w:val="1155CC"/>
@@ -10132,6 +10414,35 @@
       </w:tblCellMar>
     </w:tblPr>
   </w:style>
+  <w:style w:type="paragraph" w:styleId="NormalWeb">
+    <w:name w:val="Normal (Web)"/>
+    <w:basedOn w:val="Normal"/>
+    <w:uiPriority w:val="99"/>
+    <w:semiHidden/>
+    <w:unhideWhenUsed/>
+    <w:rsid w:val="000238B7"/>
+    <w:pPr>
+      <w:spacing w:before="100" w:beforeAutospacing="1" w:after="100" w:afterAutospacing="1" w:line="240" w:lineRule="auto"/>
+    </w:pPr>
+    <w:rPr>
+      <w:rFonts w:ascii="Times New Roman" w:eastAsia="Times New Roman" w:hAnsi="Times New Roman" w:cs="Times New Roman"/>
+      <w:sz w:val="24"/>
+      <w:szCs w:val="24"/>
+      <w:lang w:val="en-SG"/>
+    </w:rPr>
+  </w:style>
+  <w:style w:type="character" w:styleId="Hyperlink">
+    <w:name w:val="Hyperlink"/>
+    <w:basedOn w:val="DefaultParagraphFont"/>
+    <w:uiPriority w:val="99"/>
+    <w:semiHidden/>
+    <w:unhideWhenUsed/>
+    <w:rsid w:val="000238B7"/>
+    <w:rPr>
+      <w:color w:val="0000FF"/>
+      <w:u w:val="single"/>
+    </w:rPr>
+  </w:style>
 </w:styles>
 </file>
 

</xml_diff>